<commit_message>
update with EZ's edits
</commit_message>
<xml_diff>
--- a/writing/Response_to_reviewers_PLOS_Comp_Bio_Jul 31.docx
+++ b/writing/Response_to_reviewers_PLOS_Comp_Bio_Jul 31.docx
@@ -19,43 +19,7 @@
         <w:rPr>
           <w:rFonts w:asciiTheme="minorHAnsi" w:hAnsiTheme="minorHAnsi" w:cstheme="minorHAnsi"/>
         </w:rPr>
-        <w:t xml:space="preserve">We have received two reports from expert Referees. While both appreciated the timeliness and the topic of the manuscript, they also raised substantial concerns. I am issuing a "Major Revision" decision in order to give the Authors a chance to respond to the criticism. Some of the points raised by the Referees should however be fully addressed for the study to be published in </w:t>
-      </w:r>
-      <w:proofErr w:type="spellStart"/>
-      <w:r>
-        <w:rPr>
-          <w:rFonts w:asciiTheme="minorHAnsi" w:hAnsiTheme="minorHAnsi" w:cstheme="minorHAnsi"/>
-        </w:rPr>
-        <w:t>PLoS</w:t>
-      </w:r>
-      <w:proofErr w:type="spellEnd"/>
-      <w:r>
-        <w:rPr>
-          <w:rFonts w:asciiTheme="minorHAnsi" w:hAnsiTheme="minorHAnsi" w:cstheme="minorHAnsi"/>
-        </w:rPr>
-        <w:t xml:space="preserve"> Computational Biology. The </w:t>
-      </w:r>
-      <w:commentRangeStart w:id="0"/>
-      <w:r>
-        <w:rPr>
-          <w:rFonts w:asciiTheme="minorHAnsi" w:hAnsiTheme="minorHAnsi" w:cstheme="minorHAnsi"/>
-        </w:rPr>
-        <w:t>appropriate literature should be cited and discussed, the novelty and generality of the approach should be made clear, and the method should be rigorously tested</w:t>
-      </w:r>
-      <w:commentRangeEnd w:id="0"/>
-      <w:r>
-        <w:rPr>
-          <w:rStyle w:val="CommentReference"/>
-          <w:rFonts w:asciiTheme="minorHAnsi" w:hAnsiTheme="minorHAnsi" w:cstheme="minorBidi"/>
-          <w:color w:val="auto"/>
-        </w:rPr>
-        <w:commentReference w:id="0"/>
-      </w:r>
-      <w:r>
-        <w:rPr>
-          <w:rFonts w:asciiTheme="minorHAnsi" w:hAnsiTheme="minorHAnsi" w:cstheme="minorHAnsi"/>
-        </w:rPr>
-        <w:t>. In case of a resubmission, I will contact the same Referees, and potentially add another.</w:t>
+        <w:t>We have received two reports from expert Referees. While both appreciated the timeliness and the topic of the manuscript, they also raised substantial concerns. I am issuing a "Major Revision" decision in order to give the Authors a chance to respond to the criticism. Some of the points raised by the Referees should however be fully addressed for the study to be published in PLoS Computational Biology. The appropriate literature should be cited and discussed, the novelty and generality of the approach should be made clear, and the method should be rigorously tested. In case of a resubmission, I will contact the same Referees, and potentially add another.</w:t>
       </w:r>
     </w:p>
     <w:p>
@@ -88,29 +52,12 @@
         </w:rPr>
         <w:t xml:space="preserve">Thank you for the opportunity to submit a revision of our manuscript. </w:t>
       </w:r>
-      <w:commentRangeStart w:id="1"/>
-      <w:r>
-        <w:rPr>
-          <w:rFonts w:asciiTheme="minorHAnsi" w:hAnsiTheme="minorHAnsi" w:cstheme="minorHAnsi"/>
-          <w:color w:val="FF0000"/>
-        </w:rPr>
-        <w:t>We w</w:t>
-      </w:r>
-      <w:commentRangeEnd w:id="1"/>
-      <w:r>
-        <w:rPr>
-          <w:rStyle w:val="CommentReference"/>
-          <w:rFonts w:asciiTheme="minorHAnsi" w:hAnsiTheme="minorHAnsi" w:cstheme="minorBidi"/>
-          <w:color w:val="auto"/>
-        </w:rPr>
-        <w:commentReference w:id="1"/>
-      </w:r>
-      <w:r>
-        <w:rPr>
-          <w:rFonts w:asciiTheme="minorHAnsi" w:hAnsiTheme="minorHAnsi" w:cstheme="minorHAnsi"/>
-          <w:color w:val="FF0000"/>
-        </w:rPr>
-        <w:t>ould like to thank both reviewers</w:t>
+      <w:r>
+        <w:rPr>
+          <w:rFonts w:asciiTheme="minorHAnsi" w:hAnsiTheme="minorHAnsi" w:cstheme="minorHAnsi"/>
+          <w:color w:val="FF0000"/>
+        </w:rPr>
+        <w:t>We would like to thank both reviewers</w:t>
       </w:r>
       <w:r>
         <w:rPr>
@@ -194,7 +141,14 @@
           <w:rFonts w:asciiTheme="minorHAnsi" w:hAnsiTheme="minorHAnsi" w:cstheme="minorHAnsi"/>
           <w:color w:val="FF0000"/>
         </w:rPr>
-        <w:t>. We also</w:t>
+        <w:t xml:space="preserve">. We have now added substantial text, including 15 new citations, to help contextualize the novelty and generality of the approach. </w:t>
+      </w:r>
+      <w:r>
+        <w:rPr>
+          <w:rFonts w:asciiTheme="minorHAnsi" w:hAnsiTheme="minorHAnsi" w:cstheme="minorHAnsi"/>
+          <w:color w:val="FF0000"/>
+        </w:rPr>
+        <w:t>We also</w:t>
       </w:r>
       <w:r>
         <w:rPr>
@@ -515,7 +469,7 @@
         <w:lastRenderedPageBreak/>
         <w:t>&gt;The reviewer brings up a very good point. There is sufficient ambiguity around terminology reflecting abrupt ecological transitions that Bahlai organized a symposium and panel discussion to try and synthesize these concepts at last year’s Ecological Society of America meeting (</w:t>
       </w:r>
-      <w:hyperlink r:id="rId7" w:history="1">
+      <w:hyperlink r:id="rId5" w:history="1">
         <w:r>
           <w:rPr>
             <w:rStyle w:val="Hyperlink"/>
@@ -652,39 +606,16 @@
           <w:rFonts w:asciiTheme="minorHAnsi" w:hAnsiTheme="minorHAnsi" w:cstheme="minorHAnsi"/>
           <w:color w:val="FF0000"/>
         </w:rPr>
-        <w:t xml:space="preserve">algorithm’s name to the “Dynamic Shift </w:t>
-      </w:r>
-      <w:proofErr w:type="spellStart"/>
-      <w:r>
-        <w:rPr>
-          <w:rFonts w:asciiTheme="minorHAnsi" w:hAnsiTheme="minorHAnsi" w:cstheme="minorHAnsi"/>
-          <w:color w:val="FF0000"/>
-        </w:rPr>
-        <w:t>Dectector</w:t>
-      </w:r>
-      <w:proofErr w:type="spellEnd"/>
-      <w:proofErr w:type="gramStart"/>
-      <w:r>
-        <w:rPr>
-          <w:rFonts w:asciiTheme="minorHAnsi" w:hAnsiTheme="minorHAnsi" w:cstheme="minorHAnsi"/>
-          <w:color w:val="FF0000"/>
-        </w:rPr>
-        <w:t xml:space="preserve">” </w:t>
-      </w:r>
-      <w:r>
-        <w:rPr>
-          <w:rFonts w:asciiTheme="minorHAnsi" w:hAnsiTheme="minorHAnsi" w:cstheme="minorHAnsi"/>
-          <w:color w:val="FF0000"/>
-        </w:rPr>
-        <w:t xml:space="preserve"> and</w:t>
-      </w:r>
-      <w:proofErr w:type="gramEnd"/>
-      <w:r>
-        <w:rPr>
-          <w:rFonts w:asciiTheme="minorHAnsi" w:hAnsiTheme="minorHAnsi" w:cstheme="minorHAnsi"/>
-          <w:color w:val="FF0000"/>
-        </w:rPr>
-        <w:t xml:space="preserve"> changed the title of the paper</w:t>
+        <w:t xml:space="preserve">algorithm’s name to the “Dynamic Shift Dectector” </w:t>
+      </w:r>
+      <w:bookmarkStart w:id="0" w:name="_GoBack"/>
+      <w:bookmarkEnd w:id="0"/>
+      <w:r>
+        <w:rPr>
+          <w:rFonts w:asciiTheme="minorHAnsi" w:hAnsiTheme="minorHAnsi" w:cstheme="minorHAnsi"/>
+          <w:color w:val="FF0000"/>
+        </w:rPr>
+        <w:t>and changed the title of the paper</w:t>
       </w:r>
       <w:r>
         <w:rPr>
@@ -712,63 +643,7 @@
           <w:rFonts w:asciiTheme="minorHAnsi" w:hAnsiTheme="minorHAnsi" w:cstheme="minorHAnsi"/>
         </w:rPr>
         <w:br/>
-        <w:t xml:space="preserve">For detecting tipping points there are many more methods and literature that was not cited in this paper. Only the 2000 paper of Hare and Mantua was cited and not the papers by </w:t>
-      </w:r>
-      <w:proofErr w:type="spellStart"/>
-      <w:r>
-        <w:rPr>
-          <w:rFonts w:asciiTheme="minorHAnsi" w:hAnsiTheme="minorHAnsi" w:cstheme="minorHAnsi"/>
-        </w:rPr>
-        <w:t>Rodionov</w:t>
-      </w:r>
-      <w:proofErr w:type="spellEnd"/>
-      <w:r>
-        <w:rPr>
-          <w:rFonts w:asciiTheme="minorHAnsi" w:hAnsiTheme="minorHAnsi" w:cstheme="minorHAnsi"/>
-        </w:rPr>
-        <w:t xml:space="preserve"> (among others “A sequential algorithm for testing climate regime shifts”) and the review of Anderson et al. 2009 (see above) and various marine regime shifts (among others: </w:t>
-      </w:r>
-      <w:proofErr w:type="spellStart"/>
-      <w:r>
-        <w:rPr>
-          <w:rFonts w:asciiTheme="minorHAnsi" w:hAnsiTheme="minorHAnsi" w:cstheme="minorHAnsi"/>
-        </w:rPr>
-        <w:t>Weijerman</w:t>
-      </w:r>
-      <w:proofErr w:type="spellEnd"/>
-      <w:r>
-        <w:rPr>
-          <w:rFonts w:asciiTheme="minorHAnsi" w:hAnsiTheme="minorHAnsi" w:cstheme="minorHAnsi"/>
-        </w:rPr>
-        <w:t xml:space="preserve"> et al., 2005. Regime shifts in marine ecosystems of the North Sea and </w:t>
-      </w:r>
-      <w:proofErr w:type="spellStart"/>
-      <w:r>
-        <w:rPr>
-          <w:rFonts w:asciiTheme="minorHAnsi" w:hAnsiTheme="minorHAnsi" w:cstheme="minorHAnsi"/>
-        </w:rPr>
-        <w:t>Wadden</w:t>
-      </w:r>
-      <w:proofErr w:type="spellEnd"/>
-      <w:r>
-        <w:rPr>
-          <w:rFonts w:asciiTheme="minorHAnsi" w:hAnsiTheme="minorHAnsi" w:cstheme="minorHAnsi"/>
-        </w:rPr>
-        <w:t xml:space="preserve"> Sea. Mar. Ecol. Prog. Ser. 298, 21–39; </w:t>
-      </w:r>
-      <w:proofErr w:type="spellStart"/>
-      <w:r>
-        <w:rPr>
-          <w:rFonts w:asciiTheme="minorHAnsi" w:hAnsiTheme="minorHAnsi" w:cstheme="minorHAnsi"/>
-        </w:rPr>
-        <w:t>Beaugrand</w:t>
-      </w:r>
-      <w:proofErr w:type="spellEnd"/>
-      <w:r>
-        <w:rPr>
-          <w:rFonts w:asciiTheme="minorHAnsi" w:hAnsiTheme="minorHAnsi" w:cstheme="minorHAnsi"/>
-        </w:rPr>
-        <w:t xml:space="preserve"> 2004. The North Sea regime shift: Evidence, causes, mechanisms and consequences, Progress in Oceanography, 60, Rocha et al. 2015 Marine regime shifts: drivers and impacts on ecosystems services).</w:t>
+        <w:t>For detecting tipping points there are many more methods and literature that was not cited in this paper. Only the 2000 paper of Hare and Mantua was cited and not the papers by Rodionov (among others “A sequential algorithm for testing climate regime shifts”) and the review of Anderson et al. 2009 (see above) and various marine regime shifts (among others: Weijerman et al., 2005. Regime shifts in marine ecosystems of the North Sea and Wadden Sea. Mar. Ecol. Prog. Ser. 298, 21–39; Beaugrand 2004. The North Sea regime shift: Evidence, causes, mechanisms and consequences, Progress in Oceanography, 60, Rocha et al. 2015 Marine regime shifts: drivers and impacts on ecosystems services).</w:t>
       </w:r>
     </w:p>
     <w:p>
@@ -784,6 +659,7 @@
         <w:pStyle w:val="Default"/>
         <w:rPr>
           <w:rFonts w:asciiTheme="minorHAnsi" w:hAnsiTheme="minorHAnsi" w:cstheme="minorHAnsi"/>
+          <w:color w:val="FF0000"/>
         </w:rPr>
       </w:pPr>
       <w:r>
@@ -854,15 +730,63 @@
           <w:rFonts w:asciiTheme="minorHAnsi" w:hAnsiTheme="minorHAnsi" w:cstheme="minorHAnsi"/>
           <w:color w:val="FF0000"/>
         </w:rPr>
+        <w:t xml:space="preserve"> specifically </w:t>
+      </w:r>
+      <w:r>
+        <w:rPr>
+          <w:rFonts w:asciiTheme="minorHAnsi" w:hAnsiTheme="minorHAnsi" w:cstheme="minorHAnsi"/>
+          <w:color w:val="FF0000"/>
+        </w:rPr>
         <w:t xml:space="preserve"> </w:t>
       </w:r>
-      <w:proofErr w:type="gramStart"/>
-      <w:r>
-        <w:rPr>
-          <w:rFonts w:asciiTheme="minorHAnsi" w:hAnsiTheme="minorHAnsi" w:cstheme="minorHAnsi"/>
-          <w:color w:val="FF0000"/>
-        </w:rPr>
-        <w:t xml:space="preserve">specifically </w:t>
+      <w:r>
+        <w:rPr>
+          <w:rFonts w:asciiTheme="minorHAnsi" w:hAnsiTheme="minorHAnsi" w:cstheme="minorHAnsi"/>
+          <w:color w:val="FF0000"/>
+        </w:rPr>
+        <w:t xml:space="preserve">(see </w:t>
+      </w:r>
+      <w:r>
+        <w:rPr>
+          <w:rFonts w:asciiTheme="minorHAnsi" w:hAnsiTheme="minorHAnsi" w:cstheme="minorHAnsi"/>
+          <w:color w:val="FF0000"/>
+        </w:rPr>
+        <w:t>introduction</w:t>
+      </w:r>
+      <w:r>
+        <w:rPr>
+          <w:rFonts w:asciiTheme="minorHAnsi" w:hAnsiTheme="minorHAnsi" w:cstheme="minorHAnsi"/>
+          <w:color w:val="FF0000"/>
+        </w:rPr>
+        <w:t>)</w:t>
+      </w:r>
+      <w:r>
+        <w:rPr>
+          <w:rFonts w:asciiTheme="minorHAnsi" w:hAnsiTheme="minorHAnsi" w:cstheme="minorHAnsi"/>
+          <w:color w:val="FF0000"/>
+        </w:rPr>
+        <w:t xml:space="preserve">. </w:t>
+      </w:r>
+      <w:r>
+        <w:rPr>
+          <w:rFonts w:asciiTheme="minorHAnsi" w:hAnsiTheme="minorHAnsi" w:cstheme="minorHAnsi"/>
+          <w:color w:val="FF0000"/>
+        </w:rPr>
+        <w:t>The Andersen</w:t>
+      </w:r>
+      <w:r>
+        <w:rPr>
+          <w:rFonts w:asciiTheme="minorHAnsi" w:hAnsiTheme="minorHAnsi" w:cstheme="minorHAnsi"/>
+          <w:color w:val="FF0000"/>
+        </w:rPr>
+        <w:t xml:space="preserve"> paper was </w:t>
+      </w:r>
+      <w:r>
+        <w:rPr>
+          <w:rFonts w:asciiTheme="minorHAnsi" w:hAnsiTheme="minorHAnsi" w:cstheme="minorHAnsi"/>
+          <w:color w:val="FF0000"/>
+        </w:rPr>
+        <w:t>especially</w:t>
       </w:r>
       <w:r>
         <w:rPr>
@@ -876,57 +800,7 @@
           <w:rFonts w:asciiTheme="minorHAnsi" w:hAnsiTheme="minorHAnsi" w:cstheme="minorHAnsi"/>
           <w:color w:val="FF0000"/>
         </w:rPr>
-        <w:t>(</w:t>
-      </w:r>
-      <w:proofErr w:type="gramEnd"/>
-      <w:r>
-        <w:rPr>
-          <w:rFonts w:asciiTheme="minorHAnsi" w:hAnsiTheme="minorHAnsi" w:cstheme="minorHAnsi"/>
-          <w:color w:val="FF0000"/>
-        </w:rPr>
-        <w:t xml:space="preserve">see </w:t>
-      </w:r>
-      <w:r>
-        <w:rPr>
-          <w:rFonts w:asciiTheme="minorHAnsi" w:hAnsiTheme="minorHAnsi" w:cstheme="minorHAnsi"/>
-          <w:color w:val="FF0000"/>
-        </w:rPr>
-        <w:t>introduction</w:t>
-      </w:r>
-      <w:r>
-        <w:rPr>
-          <w:rFonts w:asciiTheme="minorHAnsi" w:hAnsiTheme="minorHAnsi" w:cstheme="minorHAnsi"/>
-          <w:color w:val="FF0000"/>
-        </w:rPr>
-        <w:t>)</w:t>
-      </w:r>
-      <w:r>
-        <w:rPr>
-          <w:rFonts w:asciiTheme="minorHAnsi" w:hAnsiTheme="minorHAnsi" w:cstheme="minorHAnsi"/>
-          <w:color w:val="FF0000"/>
-        </w:rPr>
-        <w:t xml:space="preserve">. </w:t>
-      </w:r>
-      <w:r>
-        <w:rPr>
-          <w:rFonts w:asciiTheme="minorHAnsi" w:hAnsiTheme="minorHAnsi" w:cstheme="minorHAnsi"/>
-          <w:color w:val="FF0000"/>
-        </w:rPr>
-        <w:t>The Andersen</w:t>
-      </w:r>
-      <w:r>
-        <w:rPr>
-          <w:rFonts w:asciiTheme="minorHAnsi" w:hAnsiTheme="minorHAnsi" w:cstheme="minorHAnsi"/>
-          <w:color w:val="FF0000"/>
-        </w:rPr>
-        <w:t xml:space="preserve"> paper was </w:t>
-      </w:r>
-      <w:r>
-        <w:rPr>
-          <w:rFonts w:asciiTheme="minorHAnsi" w:hAnsiTheme="minorHAnsi" w:cstheme="minorHAnsi"/>
-          <w:color w:val="FF0000"/>
-        </w:rPr>
-        <w:t>especially</w:t>
+        <w:t>useful as it notes</w:t>
       </w:r>
       <w:r>
         <w:rPr>
@@ -940,7 +814,7 @@
           <w:rFonts w:asciiTheme="minorHAnsi" w:hAnsiTheme="minorHAnsi" w:cstheme="minorHAnsi"/>
           <w:color w:val="FF0000"/>
         </w:rPr>
-        <w:t>useful as it notes</w:t>
+        <w:t>that change-point analysis</w:t>
       </w:r>
       <w:r>
         <w:rPr>
@@ -954,7 +828,28 @@
           <w:rFonts w:asciiTheme="minorHAnsi" w:hAnsiTheme="minorHAnsi" w:cstheme="minorHAnsi"/>
           <w:color w:val="FF0000"/>
         </w:rPr>
-        <w:t>that change-point analysis</w:t>
+        <w:t xml:space="preserve">approaches </w:t>
+      </w:r>
+      <w:r>
+        <w:rPr>
+          <w:rFonts w:asciiTheme="minorHAnsi" w:hAnsiTheme="minorHAnsi" w:cstheme="minorHAnsi"/>
+          <w:color w:val="FF0000"/>
+        </w:rPr>
+        <w:t>suffer from limited sensitivity and precision due to their frequentist statistical approaches</w:t>
+      </w:r>
+      <w:r>
+        <w:rPr>
+          <w:rFonts w:asciiTheme="minorHAnsi" w:hAnsiTheme="minorHAnsi" w:cstheme="minorHAnsi"/>
+          <w:color w:val="FF0000"/>
+        </w:rPr>
+        <w:t>,</w:t>
+      </w:r>
+      <w:r>
+        <w:rPr>
+          <w:rFonts w:asciiTheme="minorHAnsi" w:hAnsiTheme="minorHAnsi" w:cstheme="minorHAnsi"/>
+          <w:color w:val="FF0000"/>
+        </w:rPr>
+        <w:t xml:space="preserve"> and thus could be</w:t>
       </w:r>
       <w:r>
         <w:rPr>
@@ -968,28 +863,56 @@
           <w:rFonts w:asciiTheme="minorHAnsi" w:hAnsiTheme="minorHAnsi" w:cstheme="minorHAnsi"/>
           <w:color w:val="FF0000"/>
         </w:rPr>
-        <w:t xml:space="preserve">approaches </w:t>
-      </w:r>
-      <w:r>
-        <w:rPr>
-          <w:rFonts w:asciiTheme="minorHAnsi" w:hAnsiTheme="minorHAnsi" w:cstheme="minorHAnsi"/>
-          <w:color w:val="FF0000"/>
-        </w:rPr>
-        <w:t>suffer from limited sensitivity and precision due to their frequentist statistical approaches</w:t>
-      </w:r>
-      <w:r>
-        <w:rPr>
-          <w:rFonts w:asciiTheme="minorHAnsi" w:hAnsiTheme="minorHAnsi" w:cstheme="minorHAnsi"/>
-          <w:color w:val="FF0000"/>
-        </w:rPr>
-        <w:t>,</w:t>
-      </w:r>
-      <w:r>
-        <w:rPr>
-          <w:rFonts w:asciiTheme="minorHAnsi" w:hAnsiTheme="minorHAnsi" w:cstheme="minorHAnsi"/>
-          <w:color w:val="FF0000"/>
-        </w:rPr>
-        <w:t xml:space="preserve"> and thus could be</w:t>
+        <w:t xml:space="preserve">improved </w:t>
+      </w:r>
+      <w:r>
+        <w:rPr>
+          <w:rFonts w:asciiTheme="minorHAnsi" w:hAnsiTheme="minorHAnsi" w:cstheme="minorHAnsi"/>
+          <w:color w:val="FF0000"/>
+        </w:rPr>
+        <w:t>using a model selection approach</w:t>
+      </w:r>
+      <w:r>
+        <w:rPr>
+          <w:rFonts w:asciiTheme="minorHAnsi" w:hAnsiTheme="minorHAnsi" w:cstheme="minorHAnsi"/>
+          <w:color w:val="FF0000"/>
+        </w:rPr>
+        <w:t xml:space="preserve"> (as we do in our paper)</w:t>
+      </w:r>
+      <w:r>
+        <w:rPr>
+          <w:rFonts w:asciiTheme="minorHAnsi" w:hAnsiTheme="minorHAnsi" w:cstheme="minorHAnsi"/>
+          <w:color w:val="FF0000"/>
+        </w:rPr>
+        <w:t xml:space="preserve">. This insight was particularly </w:t>
+      </w:r>
+      <w:r>
+        <w:rPr>
+          <w:rFonts w:asciiTheme="minorHAnsi" w:hAnsiTheme="minorHAnsi" w:cstheme="minorHAnsi"/>
+          <w:color w:val="FF0000"/>
+        </w:rPr>
+        <w:t xml:space="preserve">useful in helping us </w:t>
+      </w:r>
+      <w:r>
+        <w:rPr>
+          <w:rFonts w:asciiTheme="minorHAnsi" w:hAnsiTheme="minorHAnsi" w:cstheme="minorHAnsi"/>
+          <w:color w:val="FF0000"/>
+        </w:rPr>
+        <w:t>connect our current work with</w:t>
+      </w:r>
+      <w:r>
+        <w:rPr>
+          <w:rFonts w:asciiTheme="minorHAnsi" w:hAnsiTheme="minorHAnsi" w:cstheme="minorHAnsi"/>
+          <w:color w:val="FF0000"/>
+        </w:rPr>
+        <w:t xml:space="preserve"> previous work</w:t>
+      </w:r>
+      <w:r>
+        <w:rPr>
+          <w:rFonts w:asciiTheme="minorHAnsi" w:hAnsiTheme="minorHAnsi" w:cstheme="minorHAnsi"/>
+          <w:color w:val="FF0000"/>
+        </w:rPr>
+        <w:t xml:space="preserve"> on the topic.</w:t>
       </w:r>
       <w:r>
         <w:rPr>
@@ -998,61 +921,65 @@
         </w:rPr>
         <w:t xml:space="preserve"> </w:t>
       </w:r>
-      <w:r>
-        <w:rPr>
-          <w:rFonts w:asciiTheme="minorHAnsi" w:hAnsiTheme="minorHAnsi" w:cstheme="minorHAnsi"/>
-          <w:color w:val="FF0000"/>
-        </w:rPr>
-        <w:t xml:space="preserve">improved </w:t>
-      </w:r>
-      <w:r>
-        <w:rPr>
-          <w:rFonts w:asciiTheme="minorHAnsi" w:hAnsiTheme="minorHAnsi" w:cstheme="minorHAnsi"/>
-          <w:color w:val="FF0000"/>
-        </w:rPr>
-        <w:t>using a model selection approach</w:t>
-      </w:r>
-      <w:r>
-        <w:rPr>
-          <w:rFonts w:asciiTheme="minorHAnsi" w:hAnsiTheme="minorHAnsi" w:cstheme="minorHAnsi"/>
-          <w:color w:val="FF0000"/>
-        </w:rPr>
-        <w:t xml:space="preserve"> (as we do in our paper)</w:t>
-      </w:r>
-      <w:r>
-        <w:rPr>
-          <w:rFonts w:asciiTheme="minorHAnsi" w:hAnsiTheme="minorHAnsi" w:cstheme="minorHAnsi"/>
-          <w:color w:val="FF0000"/>
-        </w:rPr>
-        <w:t xml:space="preserve">. This insight was particularly </w:t>
-      </w:r>
-      <w:r>
-        <w:rPr>
-          <w:rFonts w:asciiTheme="minorHAnsi" w:hAnsiTheme="minorHAnsi" w:cstheme="minorHAnsi"/>
-          <w:color w:val="FF0000"/>
-        </w:rPr>
-        <w:t xml:space="preserve">useful in helping us </w:t>
-      </w:r>
-      <w:r>
-        <w:rPr>
-          <w:rFonts w:asciiTheme="minorHAnsi" w:hAnsiTheme="minorHAnsi" w:cstheme="minorHAnsi"/>
-          <w:color w:val="FF0000"/>
-        </w:rPr>
-        <w:t>connect our current work with</w:t>
-      </w:r>
-      <w:r>
-        <w:rPr>
-          <w:rFonts w:asciiTheme="minorHAnsi" w:hAnsiTheme="minorHAnsi" w:cstheme="minorHAnsi"/>
-          <w:color w:val="FF0000"/>
-        </w:rPr>
-        <w:t xml:space="preserve"> previous work</w:t>
-      </w:r>
-      <w:r>
-        <w:rPr>
-          <w:rFonts w:asciiTheme="minorHAnsi" w:hAnsiTheme="minorHAnsi" w:cstheme="minorHAnsi"/>
-          <w:color w:val="FF0000"/>
-        </w:rPr>
-        <w:t xml:space="preserve"> on the topic.</w:t>
+    </w:p>
+    <w:p>
+      <w:pPr>
+        <w:pStyle w:val="Default"/>
+        <w:rPr>
+          <w:rFonts w:asciiTheme="minorHAnsi" w:hAnsiTheme="minorHAnsi" w:cstheme="minorHAnsi"/>
+        </w:rPr>
+      </w:pPr>
+      <w:r>
+        <w:rPr>
+          <w:rFonts w:asciiTheme="minorHAnsi" w:hAnsiTheme="minorHAnsi" w:cstheme="minorHAnsi"/>
+        </w:rPr>
+        <w:br/>
+        <w:t>I don’t get why the authors only use the Ricker model. I don’t understand the argument that “these methods [breakpoint analysis] do not work on data with internal, density dependent structure“. Any system can have transient dynamics, what is so special about populations? Why is the Ricker model so generic, while other methods are ad hoc? In populations there is not a single “true” model. The Ricker model for example does not account for any interactions between populations.</w:t>
+      </w:r>
+    </w:p>
+    <w:p>
+      <w:pPr>
+        <w:pStyle w:val="Default"/>
+        <w:rPr>
+          <w:rFonts w:asciiTheme="minorHAnsi" w:hAnsiTheme="minorHAnsi" w:cstheme="minorHAnsi"/>
+        </w:rPr>
+      </w:pPr>
+    </w:p>
+    <w:p>
+      <w:pPr>
+        <w:pStyle w:val="Default"/>
+        <w:rPr>
+          <w:rFonts w:asciiTheme="minorHAnsi" w:hAnsiTheme="minorHAnsi" w:cstheme="minorHAnsi"/>
+          <w:color w:val="FF0000"/>
+        </w:rPr>
+      </w:pPr>
+      <w:r>
+        <w:rPr>
+          <w:rFonts w:asciiTheme="minorHAnsi" w:hAnsiTheme="minorHAnsi" w:cstheme="minorHAnsi"/>
+          <w:color w:val="FF0000"/>
+        </w:rPr>
+        <w:t xml:space="preserve">&gt;This is a </w:t>
+      </w:r>
+      <w:r>
+        <w:rPr>
+          <w:rFonts w:asciiTheme="minorHAnsi" w:hAnsiTheme="minorHAnsi" w:cstheme="minorHAnsi"/>
+          <w:color w:val="FF0000"/>
+        </w:rPr>
+        <w:t>good point</w:t>
+      </w:r>
+      <w:r>
+        <w:rPr>
+          <w:rFonts w:asciiTheme="minorHAnsi" w:hAnsiTheme="minorHAnsi" w:cstheme="minorHAnsi"/>
+          <w:color w:val="FF0000"/>
+        </w:rPr>
+        <w:t>. It is not our intention to make this paper ‘about’ the Ricker model</w:t>
+      </w:r>
+      <w:r>
+        <w:rPr>
+          <w:rFonts w:asciiTheme="minorHAnsi" w:hAnsiTheme="minorHAnsi" w:cstheme="minorHAnsi"/>
+          <w:color w:val="FF0000"/>
+        </w:rPr>
+        <w:t>.</w:t>
       </w:r>
       <w:r>
         <w:rPr>
@@ -1061,92 +988,33 @@
         </w:rPr>
         <w:t xml:space="preserve"> </w:t>
       </w:r>
-      <w:commentRangeStart w:id="2"/>
-      <w:r>
-        <w:rPr>
-          <w:rFonts w:asciiTheme="minorHAnsi" w:hAnsiTheme="minorHAnsi" w:cstheme="minorHAnsi"/>
-          <w:color w:val="FF0000"/>
-        </w:rPr>
-        <w:t xml:space="preserve">and </w:t>
-      </w:r>
-      <w:r>
-        <w:rPr>
-          <w:rFonts w:asciiTheme="minorHAnsi" w:hAnsiTheme="minorHAnsi" w:cstheme="minorHAnsi"/>
-          <w:color w:val="FF0000"/>
-        </w:rPr>
-        <w:t>applying moving average, climatological change point models to our methodology.</w:t>
-      </w:r>
-      <w:r>
-        <w:rPr>
-          <w:rFonts w:asciiTheme="minorHAnsi" w:hAnsiTheme="minorHAnsi" w:cstheme="minorHAnsi"/>
-        </w:rPr>
-        <w:br/>
-      </w:r>
-      <w:r>
-        <w:rPr>
-          <w:rFonts w:asciiTheme="minorHAnsi" w:hAnsiTheme="minorHAnsi" w:cstheme="minorHAnsi"/>
-        </w:rPr>
-        <w:br/>
-      </w:r>
-      <w:commentRangeEnd w:id="2"/>
-      <w:r>
-        <w:rPr>
-          <w:rStyle w:val="CommentReference"/>
-          <w:rFonts w:asciiTheme="minorHAnsi" w:hAnsiTheme="minorHAnsi" w:cstheme="minorBidi"/>
-          <w:color w:val="auto"/>
-        </w:rPr>
-        <w:commentReference w:id="2"/>
-      </w:r>
-      <w:r>
-        <w:rPr>
-          <w:rFonts w:asciiTheme="minorHAnsi" w:hAnsiTheme="minorHAnsi" w:cstheme="minorHAnsi"/>
-        </w:rPr>
-        <w:t>I don’t get why the authors only use the Ricker model. I don’t understand the argument that “these methods [breakpoint analysis] do not work on data with internal, density dependent structure“. Any system can have transient dynamics, what is so special about populations? Why is the Ricker model so generic, while other methods are ad hoc? In populations there is not a single “true” model. The Ricker model for example does not account for any interactions between populations.</w:t>
-      </w:r>
-    </w:p>
-    <w:p>
-      <w:pPr>
-        <w:pStyle w:val="Default"/>
-        <w:rPr>
-          <w:rFonts w:asciiTheme="minorHAnsi" w:hAnsiTheme="minorHAnsi" w:cstheme="minorHAnsi"/>
-        </w:rPr>
-      </w:pPr>
-    </w:p>
-    <w:p>
-      <w:pPr>
-        <w:pStyle w:val="Default"/>
-        <w:rPr>
-          <w:rFonts w:asciiTheme="minorHAnsi" w:hAnsiTheme="minorHAnsi" w:cstheme="minorHAnsi"/>
-          <w:color w:val="FF0000"/>
-        </w:rPr>
-      </w:pPr>
-      <w:r>
-        <w:rPr>
-          <w:rFonts w:asciiTheme="minorHAnsi" w:hAnsiTheme="minorHAnsi" w:cstheme="minorHAnsi"/>
-          <w:color w:val="FF0000"/>
-        </w:rPr>
-        <w:t xml:space="preserve">&gt;This is a </w:t>
-      </w:r>
-      <w:r>
-        <w:rPr>
-          <w:rFonts w:asciiTheme="minorHAnsi" w:hAnsiTheme="minorHAnsi" w:cstheme="minorHAnsi"/>
-          <w:color w:val="FF0000"/>
-        </w:rPr>
-        <w:t>good point</w:t>
-      </w:r>
-      <w:r>
-        <w:rPr>
-          <w:rFonts w:asciiTheme="minorHAnsi" w:hAnsiTheme="minorHAnsi" w:cstheme="minorHAnsi"/>
-          <w:color w:val="FF0000"/>
-        </w:rPr>
-        <w:t>. It is not our intention to make this paper ‘about’ the Ricker model</w:t>
-      </w:r>
-      <w:r>
-        <w:rPr>
-          <w:rFonts w:asciiTheme="minorHAnsi" w:hAnsiTheme="minorHAnsi" w:cstheme="minorHAnsi"/>
-          <w:color w:val="FF0000"/>
-        </w:rPr>
-        <w:t>.</w:t>
+      <w:r>
+        <w:rPr>
+          <w:rFonts w:asciiTheme="minorHAnsi" w:hAnsiTheme="minorHAnsi" w:cstheme="minorHAnsi"/>
+          <w:color w:val="FF0000"/>
+        </w:rPr>
+        <w:t>T</w:t>
+      </w:r>
+      <w:r>
+        <w:rPr>
+          <w:rFonts w:asciiTheme="minorHAnsi" w:hAnsiTheme="minorHAnsi" w:cstheme="minorHAnsi"/>
+          <w:color w:val="FF0000"/>
+        </w:rPr>
+        <w:t xml:space="preserve">he Ricker model is simply a model that we know fits </w:t>
+      </w:r>
+      <w:r>
+        <w:rPr>
+          <w:rFonts w:asciiTheme="minorHAnsi" w:hAnsiTheme="minorHAnsi" w:cstheme="minorHAnsi"/>
+          <w:color w:val="FF0000"/>
+        </w:rPr>
+        <w:t>a variety of</w:t>
+      </w:r>
+      <w:r>
+        <w:rPr>
+          <w:rFonts w:asciiTheme="minorHAnsi" w:hAnsiTheme="minorHAnsi" w:cstheme="minorHAnsi"/>
+          <w:color w:val="FF0000"/>
+        </w:rPr>
+        <w:t xml:space="preserve"> population time series data</w:t>
       </w:r>
       <w:r>
         <w:rPr>
@@ -1160,33 +1028,46 @@
           <w:rFonts w:asciiTheme="minorHAnsi" w:hAnsiTheme="minorHAnsi" w:cstheme="minorHAnsi"/>
           <w:color w:val="FF0000"/>
         </w:rPr>
-        <w:t>T</w:t>
-      </w:r>
-      <w:r>
-        <w:rPr>
-          <w:rFonts w:asciiTheme="minorHAnsi" w:hAnsiTheme="minorHAnsi" w:cstheme="minorHAnsi"/>
-          <w:color w:val="FF0000"/>
-        </w:rPr>
-        <w:t xml:space="preserve">he Ricker model is simply a model that we know fits </w:t>
-      </w:r>
-      <w:r>
-        <w:rPr>
-          <w:rFonts w:asciiTheme="minorHAnsi" w:hAnsiTheme="minorHAnsi" w:cstheme="minorHAnsi"/>
-          <w:color w:val="FF0000"/>
-        </w:rPr>
-        <w:t>a variety of</w:t>
-      </w:r>
-      <w:r>
-        <w:rPr>
-          <w:rFonts w:asciiTheme="minorHAnsi" w:hAnsiTheme="minorHAnsi" w:cstheme="minorHAnsi"/>
-          <w:color w:val="FF0000"/>
-        </w:rPr>
-        <w:t xml:space="preserve"> population time series data</w:t>
-      </w:r>
-      <w:r>
-        <w:rPr>
-          <w:rFonts w:asciiTheme="minorHAnsi" w:hAnsiTheme="minorHAnsi" w:cstheme="minorHAnsi"/>
-          <w:color w:val="FF0000"/>
+        <w:t xml:space="preserve">and structures </w:t>
+      </w:r>
+      <w:r>
+        <w:rPr>
+          <w:rFonts w:asciiTheme="minorHAnsi" w:hAnsiTheme="minorHAnsi" w:cstheme="minorHAnsi"/>
+          <w:color w:val="FF0000"/>
+        </w:rPr>
+        <w:t>(including that from our case studies)</w:t>
+      </w:r>
+      <w:r>
+        <w:rPr>
+          <w:rFonts w:asciiTheme="minorHAnsi" w:hAnsiTheme="minorHAnsi" w:cstheme="minorHAnsi"/>
+          <w:color w:val="FF0000"/>
+        </w:rPr>
+        <w:t xml:space="preserve">. The Ricker model provides a </w:t>
+      </w:r>
+      <w:r>
+        <w:rPr>
+          <w:rFonts w:asciiTheme="minorHAnsi" w:hAnsiTheme="minorHAnsi" w:cstheme="minorHAnsi"/>
+          <w:color w:val="FF0000"/>
+        </w:rPr>
+        <w:t xml:space="preserve">more complex and ecologically meaningful </w:t>
+      </w:r>
+      <w:r>
+        <w:rPr>
+          <w:rFonts w:asciiTheme="minorHAnsi" w:hAnsiTheme="minorHAnsi" w:cstheme="minorHAnsi"/>
+          <w:color w:val="FF0000"/>
+        </w:rPr>
+        <w:t xml:space="preserve">approach </w:t>
+      </w:r>
+      <w:r>
+        <w:rPr>
+          <w:rFonts w:asciiTheme="minorHAnsi" w:hAnsiTheme="minorHAnsi" w:cstheme="minorHAnsi"/>
+          <w:color w:val="FF0000"/>
+        </w:rPr>
+        <w:t xml:space="preserve">than using more simplified moving average/variability measures. </w:t>
+      </w:r>
+      <w:r>
+        <w:rPr>
+          <w:rFonts w:asciiTheme="minorHAnsi" w:hAnsiTheme="minorHAnsi" w:cstheme="minorHAnsi"/>
         </w:rPr>
         <w:t xml:space="preserve"> </w:t>
       </w:r>
@@ -1195,55 +1076,7 @@
           <w:rFonts w:asciiTheme="minorHAnsi" w:hAnsiTheme="minorHAnsi" w:cstheme="minorHAnsi"/>
           <w:color w:val="FF0000"/>
         </w:rPr>
-        <w:t xml:space="preserve">and structures </w:t>
-      </w:r>
-      <w:r>
-        <w:rPr>
-          <w:rFonts w:asciiTheme="minorHAnsi" w:hAnsiTheme="minorHAnsi" w:cstheme="minorHAnsi"/>
-          <w:color w:val="FF0000"/>
-        </w:rPr>
-        <w:t>(including that from our case studies)</w:t>
-      </w:r>
-      <w:r>
-        <w:rPr>
-          <w:rFonts w:asciiTheme="minorHAnsi" w:hAnsiTheme="minorHAnsi" w:cstheme="minorHAnsi"/>
-          <w:color w:val="FF0000"/>
-        </w:rPr>
-        <w:t xml:space="preserve">. The Ricker model provides a </w:t>
-      </w:r>
-      <w:r>
-        <w:rPr>
-          <w:rFonts w:asciiTheme="minorHAnsi" w:hAnsiTheme="minorHAnsi" w:cstheme="minorHAnsi"/>
-          <w:color w:val="FF0000"/>
-        </w:rPr>
-        <w:t xml:space="preserve">more complex and ecologically meaningful </w:t>
-      </w:r>
-      <w:r>
-        <w:rPr>
-          <w:rFonts w:asciiTheme="minorHAnsi" w:hAnsiTheme="minorHAnsi" w:cstheme="minorHAnsi"/>
-          <w:color w:val="FF0000"/>
-        </w:rPr>
-        <w:t xml:space="preserve">approach </w:t>
-      </w:r>
-      <w:r>
-        <w:rPr>
-          <w:rFonts w:asciiTheme="minorHAnsi" w:hAnsiTheme="minorHAnsi" w:cstheme="minorHAnsi"/>
-          <w:color w:val="FF0000"/>
-        </w:rPr>
-        <w:t xml:space="preserve">than using more simplified moving average/variability measures. </w:t>
-      </w:r>
-      <w:r>
-        <w:rPr>
-          <w:rFonts w:asciiTheme="minorHAnsi" w:hAnsiTheme="minorHAnsi" w:cstheme="minorHAnsi"/>
-        </w:rPr>
-        <w:t xml:space="preserve"> </w:t>
-      </w:r>
-      <w:r>
-        <w:rPr>
-          <w:rFonts w:asciiTheme="minorHAnsi" w:hAnsiTheme="minorHAnsi" w:cstheme="minorHAnsi"/>
-          <w:color w:val="FF0000"/>
-        </w:rPr>
-        <w:t xml:space="preserve">However, we argue that Ricker is a good starting point because its shape is flexible, </w:t>
+        <w:t xml:space="preserve">However, we argue that Ricker is a good starting point because its shape is flexible, allowing for near linear growth, compensatory, and overcompensatory dynamics.  Although </w:t>
       </w:r>
       <w:r>
         <w:rPr>
@@ -1251,23 +1084,7 @@
           <w:color w:val="FF0000"/>
         </w:rPr>
         <w:lastRenderedPageBreak/>
-        <w:t xml:space="preserve">allowing for near linear growth, compensatory, and </w:t>
-      </w:r>
-      <w:proofErr w:type="spellStart"/>
-      <w:r>
-        <w:rPr>
-          <w:rFonts w:asciiTheme="minorHAnsi" w:hAnsiTheme="minorHAnsi" w:cstheme="minorHAnsi"/>
-          <w:color w:val="FF0000"/>
-        </w:rPr>
-        <w:t>overcompensatory</w:t>
-      </w:r>
-      <w:proofErr w:type="spellEnd"/>
-      <w:r>
-        <w:rPr>
-          <w:rFonts w:asciiTheme="minorHAnsi" w:hAnsiTheme="minorHAnsi" w:cstheme="minorHAnsi"/>
-          <w:color w:val="FF0000"/>
-        </w:rPr>
-        <w:t xml:space="preserve"> dynamics.  Although these are not the only possible options for population growth, they are arguably the most commonly observed in </w:t>
+        <w:t xml:space="preserve">these are not the only possible options for population growth, they are arguably the most commonly observed in </w:t>
       </w:r>
       <w:r>
         <w:rPr>
@@ -1471,39 +1288,15 @@
           <w:rFonts w:asciiTheme="minorHAnsi" w:hAnsiTheme="minorHAnsi" w:cstheme="minorHAnsi"/>
           <w:color w:val="FF0000"/>
         </w:rPr>
+        <w:t xml:space="preserve"> compatible with a broad range of population models and could even be extended to interacting populations (if such data were available).</w:t>
+      </w:r>
+      <w:r>
+        <w:rPr>
+          <w:rFonts w:asciiTheme="minorHAnsi" w:hAnsiTheme="minorHAnsi" w:cstheme="minorHAnsi"/>
+          <w:color w:val="FF0000"/>
+        </w:rPr>
         <w:t xml:space="preserve"> </w:t>
       </w:r>
-      <w:commentRangeStart w:id="3"/>
-      <w:r>
-        <w:rPr>
-          <w:rFonts w:asciiTheme="minorHAnsi" w:hAnsiTheme="minorHAnsi" w:cstheme="minorHAnsi"/>
-          <w:color w:val="FF0000"/>
-        </w:rPr>
-        <w:t>compatible with a broad range of population models and could even be extended to interacting populations (if such data were available</w:t>
-      </w:r>
-      <w:commentRangeEnd w:id="3"/>
-      <w:r>
-        <w:rPr>
-          <w:rStyle w:val="CommentReference"/>
-          <w:rFonts w:asciiTheme="minorHAnsi" w:hAnsiTheme="minorHAnsi" w:cstheme="minorBidi"/>
-          <w:color w:val="auto"/>
-        </w:rPr>
-        <w:commentReference w:id="3"/>
-      </w:r>
-      <w:r>
-        <w:rPr>
-          <w:rFonts w:asciiTheme="minorHAnsi" w:hAnsiTheme="minorHAnsi" w:cstheme="minorHAnsi"/>
-          <w:color w:val="FF0000"/>
-        </w:rPr>
-        <w:t>).</w:t>
-      </w:r>
-      <w:r>
-        <w:rPr>
-          <w:rFonts w:asciiTheme="minorHAnsi" w:hAnsiTheme="minorHAnsi" w:cstheme="minorHAnsi"/>
-          <w:color w:val="FF0000"/>
-        </w:rPr>
-        <w:t xml:space="preserve"> </w:t>
-      </w:r>
       <w:r>
         <w:rPr>
           <w:rFonts w:asciiTheme="minorHAnsi" w:hAnsiTheme="minorHAnsi" w:cstheme="minorHAnsi"/>
@@ -1579,23 +1372,7 @@
           <w:rFonts w:asciiTheme="minorHAnsi" w:hAnsiTheme="minorHAnsi" w:cstheme="minorHAnsi"/>
           <w:color w:val="FF0000"/>
         </w:rPr>
-        <w:t xml:space="preserve">on our </w:t>
-      </w:r>
-      <w:proofErr w:type="spellStart"/>
-      <w:r>
-        <w:rPr>
-          <w:rFonts w:asciiTheme="minorHAnsi" w:hAnsiTheme="minorHAnsi" w:cstheme="minorHAnsi"/>
-          <w:color w:val="FF0000"/>
-        </w:rPr>
-        <w:t>Github</w:t>
-      </w:r>
-      <w:proofErr w:type="spellEnd"/>
-      <w:r>
-        <w:rPr>
-          <w:rFonts w:asciiTheme="minorHAnsi" w:hAnsiTheme="minorHAnsi" w:cstheme="minorHAnsi"/>
-          <w:color w:val="FF0000"/>
-        </w:rPr>
-        <w:t xml:space="preserve"> site with </w:t>
+        <w:t xml:space="preserve">on our Github site with </w:t>
       </w:r>
       <w:r>
         <w:rPr>
@@ -1636,21 +1413,7 @@
           <w:rFonts w:asciiTheme="minorHAnsi" w:hAnsiTheme="minorHAnsi" w:cstheme="minorHAnsi"/>
         </w:rPr>
         <w:br/>
-        <w:t xml:space="preserve">A known issue with the Akaike Information Criterion is that some authors think that it is too liberal in accepting extra parameters and that there is a risk of overfitting. The authors acknowledge this risk and use the Akaike weights (a measure of the relative improvement compared to the optimal model) to deal with that. As these are not so well-known for biologists, I think this should be explained in the methods (also the </w:t>
-      </w:r>
-      <w:proofErr w:type="spellStart"/>
-      <w:r>
-        <w:rPr>
-          <w:rFonts w:asciiTheme="minorHAnsi" w:hAnsiTheme="minorHAnsi" w:cstheme="minorHAnsi"/>
-        </w:rPr>
-        <w:t>AICc</w:t>
-      </w:r>
-      <w:proofErr w:type="spellEnd"/>
-      <w:r>
-        <w:rPr>
-          <w:rFonts w:asciiTheme="minorHAnsi" w:hAnsiTheme="minorHAnsi" w:cstheme="minorHAnsi"/>
-        </w:rPr>
-        <w:t>).</w:t>
+        <w:t>A known issue with the Akaike Information Criterion is that some authors think that it is too liberal in accepting extra parameters and that there is a risk of overfitting. The authors acknowledge this risk and use the Akaike weights (a measure of the relative improvement compared to the optimal model) to deal with that. As these are not so well-known for biologists, I think this should be explained in the methods (also the AICc).</w:t>
       </w:r>
     </w:p>
     <w:p>
@@ -1886,29 +1649,7 @@
           <w:sz w:val="24"/>
           <w:szCs w:val="24"/>
         </w:rPr>
-        <w:t xml:space="preserve">Major revision. The study fails to fully address how the findings relate to previous research in this area. The authors should rewrite specifically their Introduction and Discussion to reference the related literature. Moreover, the authors should clarify the aspects </w:t>
-      </w:r>
-      <w:proofErr w:type="spellStart"/>
-      <w:r>
-        <w:rPr>
-          <w:rFonts w:cstheme="minorHAnsi"/>
-          <w:i/>
-          <w:iCs/>
-          <w:sz w:val="24"/>
-          <w:szCs w:val="24"/>
-        </w:rPr>
-        <w:t>criticised</w:t>
-      </w:r>
-      <w:proofErr w:type="spellEnd"/>
-      <w:r>
-        <w:rPr>
-          <w:rFonts w:cstheme="minorHAnsi"/>
-          <w:i/>
-          <w:iCs/>
-          <w:sz w:val="24"/>
-          <w:szCs w:val="24"/>
-        </w:rPr>
-        <w:t xml:space="preserve"> above to avoid confusion. And the technical details should be expanded and clarified to ensure that readers understand exactly what the researchers studied. </w:t>
+        <w:t xml:space="preserve">Major revision. The study fails to fully address how the findings relate to previous research in this area. The authors should rewrite specifically their Introduction and Discussion to reference the related literature. Moreover, the authors should clarify the aspects criticised above to avoid confusion. And the technical details should be expanded and clarified to ensure that readers understand exactly what the researchers studied. </w:t>
       </w:r>
     </w:p>
     <w:p>
@@ -2101,55 +1842,7 @@
           <w:szCs w:val="24"/>
         </w:rPr>
         <w:lastRenderedPageBreak/>
-        <w:t>The article "The Regime Shift Detector: an algorithm to identify changes in dynamic rules governing populations" by Christie A. Bahlai1 and Elise F. Zipkin (PCOMPBIOL-D-19-00395) deals with the detection of regime shifts using a regime shift detector model to identify break points, which is based on the non-linear Ricker curve/function using Akaike’s Information Criterion corrected for small samples (</w:t>
-      </w:r>
-      <w:proofErr w:type="spellStart"/>
-      <w:r>
-        <w:rPr>
-          <w:rFonts w:cstheme="minorHAnsi"/>
-          <w:i/>
-          <w:iCs/>
-          <w:color w:val="000000"/>
-          <w:sz w:val="24"/>
-          <w:szCs w:val="24"/>
-        </w:rPr>
-        <w:t>AICc</w:t>
-      </w:r>
-      <w:proofErr w:type="spellEnd"/>
-      <w:r>
-        <w:rPr>
-          <w:rFonts w:cstheme="minorHAnsi"/>
-          <w:i/>
-          <w:iCs/>
-          <w:color w:val="000000"/>
-          <w:sz w:val="24"/>
-          <w:szCs w:val="24"/>
-        </w:rPr>
-        <w:t xml:space="preserve">). Beside several other functions (such as the </w:t>
-      </w:r>
-      <w:proofErr w:type="spellStart"/>
-      <w:r>
-        <w:rPr>
-          <w:rFonts w:cstheme="minorHAnsi"/>
-          <w:i/>
-          <w:iCs/>
-          <w:color w:val="000000"/>
-          <w:sz w:val="24"/>
-          <w:szCs w:val="24"/>
-        </w:rPr>
-        <w:t>Beverton</w:t>
-      </w:r>
-      <w:proofErr w:type="spellEnd"/>
-      <w:r>
-        <w:rPr>
-          <w:rFonts w:cstheme="minorHAnsi"/>
-          <w:i/>
-          <w:iCs/>
-          <w:color w:val="000000"/>
-          <w:sz w:val="24"/>
-          <w:szCs w:val="24"/>
-        </w:rPr>
-        <w:t>/Holt model or the segmented regression) the Ricker model originates from fisheries sciences and is used there to relate the advent of recruits to the previous year’s spawning stock biomass (SSB, lagged by one year), among others of cannibalistic fish populations with a negative stock density effect (such as cod or pikeperch). Hence in fishery sciences two different life stages of fish are related by these models: Recruits (juvenile fish, larvae, eggs) usually in numbers and SSB usually in terms of biomass. However, the validation of the detector model has been performed and illustrated here using two terrestrial examples plus numerical simulations. Based on the results the conclusion of the two authors is stating a good performance of their detector model based on a detection rate of around 70%.</w:t>
+        <w:t>The article "The Regime Shift Detector: an algorithm to identify changes in dynamic rules governing populations" by Christie A. Bahlai1 and Elise F. Zipkin (PCOMPBIOL-D-19-00395) deals with the detection of regime shifts using a regime shift detector model to identify break points, which is based on the non-linear Ricker curve/function using Akaike’s Information Criterion corrected for small samples (AICc). Beside several other functions (such as the Beverton/Holt model or the segmented regression) the Ricker model originates from fisheries sciences and is used there to relate the advent of recruits to the previous year’s spawning stock biomass (SSB, lagged by one year), among others of cannibalistic fish populations with a negative stock density effect (such as cod or pikeperch). Hence in fishery sciences two different life stages of fish are related by these models: Recruits (juvenile fish, larvae, eggs) usually in numbers and SSB usually in terms of biomass. However, the validation of the detector model has been performed and illustrated here using two terrestrial examples plus numerical simulations. Based on the results the conclusion of the two authors is stating a good performance of their detector model based on a detection rate of around 70%.</w:t>
       </w:r>
     </w:p>
     <w:p>
@@ -2270,28 +1963,7 @@
           <w:sz w:val="24"/>
           <w:szCs w:val="24"/>
         </w:rPr>
-        <w:t xml:space="preserve">functional forms, including within terrestrial systems. Please see our response to Reviewer 1 on this topic and the revised introduction that clarifies that </w:t>
-      </w:r>
-      <w:commentRangeStart w:id="4"/>
-      <w:r>
-        <w:rPr>
-          <w:rFonts w:cstheme="minorHAnsi"/>
-          <w:iCs/>
-          <w:color w:val="FF0000"/>
-          <w:sz w:val="24"/>
-          <w:szCs w:val="24"/>
-        </w:rPr>
-        <w:t xml:space="preserve">point. </w:t>
-      </w:r>
-      <w:commentRangeEnd w:id="4"/>
-      <w:r>
-        <w:rPr>
-          <w:rStyle w:val="CommentReference"/>
-          <w:rFonts w:cstheme="minorHAnsi"/>
-          <w:sz w:val="24"/>
-          <w:szCs w:val="24"/>
-        </w:rPr>
-        <w:commentReference w:id="4"/>
+        <w:t xml:space="preserve">functional forms, including within terrestrial systems. Please see our response to Reviewer 1 on this topic and the revised introduction that clarifies that point. </w:t>
       </w:r>
       <w:r>
         <w:rPr>
@@ -2762,27 +2434,7 @@
           <w:sz w:val="24"/>
           <w:szCs w:val="24"/>
         </w:rPr>
-        <w:t xml:space="preserve"> we also modified our terminology </w:t>
-      </w:r>
-      <w:proofErr w:type="gramStart"/>
-      <w:r>
-        <w:rPr>
-          <w:rFonts w:cstheme="minorHAnsi"/>
-          <w:color w:val="FF0000"/>
-          <w:sz w:val="24"/>
-          <w:szCs w:val="24"/>
-        </w:rPr>
-        <w:t>throughout  the</w:t>
-      </w:r>
-      <w:proofErr w:type="gramEnd"/>
-      <w:r>
-        <w:rPr>
-          <w:rFonts w:cstheme="minorHAnsi"/>
-          <w:color w:val="FF0000"/>
-          <w:sz w:val="24"/>
-          <w:szCs w:val="24"/>
-        </w:rPr>
-        <w:t xml:space="preserve"> manuscript to reflect concerns about the ambiguity in the use of the term “regime shift”, including modifying the algorithm’s name. Finally, we have highlighted the novelty of the study: change-point analys</w:t>
+        <w:t xml:space="preserve"> we also modified our terminology throughout  the manuscript to reflect concerns about the ambiguity in the use of the term “regime shift”, including modifying the algorithm’s name. Finally, we have highlighted the novelty of the study: change-point analys</w:t>
       </w:r>
       <w:r>
         <w:rPr>
@@ -2939,55 +2591,7 @@
           <w:sz w:val="24"/>
           <w:szCs w:val="24"/>
         </w:rPr>
-        <w:t xml:space="preserve">1. </w:t>
-      </w:r>
-      <w:proofErr w:type="spellStart"/>
-      <w:r>
-        <w:rPr>
-          <w:rFonts w:cstheme="minorHAnsi"/>
-          <w:i/>
-          <w:iCs/>
-          <w:color w:val="000000"/>
-          <w:sz w:val="24"/>
-          <w:szCs w:val="24"/>
-        </w:rPr>
-        <w:t>Rodionov</w:t>
-      </w:r>
-      <w:proofErr w:type="spellEnd"/>
-      <w:r>
-        <w:rPr>
-          <w:rFonts w:cstheme="minorHAnsi"/>
-          <w:i/>
-          <w:iCs/>
-          <w:color w:val="000000"/>
-          <w:sz w:val="24"/>
-          <w:szCs w:val="24"/>
-        </w:rPr>
-        <w:t xml:space="preserve">, S. (2004) A sequential algorithm for testing climate regime shifts, </w:t>
-      </w:r>
-      <w:proofErr w:type="spellStart"/>
-      <w:r>
-        <w:rPr>
-          <w:rFonts w:cstheme="minorHAnsi"/>
-          <w:i/>
-          <w:iCs/>
-          <w:color w:val="000000"/>
-          <w:sz w:val="24"/>
-          <w:szCs w:val="24"/>
-        </w:rPr>
-        <w:t>Geophys</w:t>
-      </w:r>
-      <w:proofErr w:type="spellEnd"/>
-      <w:r>
-        <w:rPr>
-          <w:rFonts w:cstheme="minorHAnsi"/>
-          <w:i/>
-          <w:iCs/>
-          <w:color w:val="000000"/>
-          <w:sz w:val="24"/>
-          <w:szCs w:val="24"/>
-        </w:rPr>
-        <w:t>. Res. Lett., 31, L09204, doi:10.1029/2004GL019448.</w:t>
+        <w:t>1. Rodionov, S. (2004) A sequential algorithm for testing climate regime shifts, Geophys. Res. Lett., 31, L09204, doi:10.1029/2004GL019448.</w:t>
       </w:r>
     </w:p>
     <w:p>
@@ -3015,31 +2619,7 @@
           <w:szCs w:val="24"/>
         </w:rPr>
         <w:lastRenderedPageBreak/>
-        <w:t xml:space="preserve">2. </w:t>
-      </w:r>
-      <w:proofErr w:type="spellStart"/>
-      <w:r>
-        <w:rPr>
-          <w:rFonts w:cstheme="minorHAnsi"/>
-          <w:i/>
-          <w:iCs/>
-          <w:color w:val="000000"/>
-          <w:sz w:val="24"/>
-          <w:szCs w:val="24"/>
-        </w:rPr>
-        <w:t>Rodionov</w:t>
-      </w:r>
-      <w:proofErr w:type="spellEnd"/>
-      <w:r>
-        <w:rPr>
-          <w:rFonts w:cstheme="minorHAnsi"/>
-          <w:i/>
-          <w:iCs/>
-          <w:color w:val="000000"/>
-          <w:sz w:val="24"/>
-          <w:szCs w:val="24"/>
-        </w:rPr>
-        <w:t>, S. N. (1994) Global and Regional Climate Interactions: The Caspian Sea Experience, Kluwer Academic Pub., Dordrecht, The Netherlands.</w:t>
+        <w:t>2. Rodionov, S. N. (1994) Global and Regional Climate Interactions: The Caspian Sea Experience, Kluwer Academic Pub., Dordrecht, The Netherlands.</w:t>
       </w:r>
     </w:p>
     <w:p>
@@ -3066,151 +2646,7 @@
           <w:sz w:val="24"/>
           <w:szCs w:val="24"/>
         </w:rPr>
-        <w:t xml:space="preserve">3. G. </w:t>
-      </w:r>
-      <w:proofErr w:type="spellStart"/>
-      <w:r>
-        <w:rPr>
-          <w:rFonts w:cstheme="minorHAnsi"/>
-          <w:i/>
-          <w:iCs/>
-          <w:color w:val="000000"/>
-          <w:sz w:val="24"/>
-          <w:szCs w:val="24"/>
-        </w:rPr>
-        <w:t>Beaugrand</w:t>
-      </w:r>
-      <w:proofErr w:type="spellEnd"/>
-      <w:r>
-        <w:rPr>
-          <w:rFonts w:cstheme="minorHAnsi"/>
-          <w:i/>
-          <w:iCs/>
-          <w:color w:val="000000"/>
-          <w:sz w:val="24"/>
-          <w:szCs w:val="24"/>
-        </w:rPr>
-        <w:t xml:space="preserve"> , A. </w:t>
-      </w:r>
-      <w:proofErr w:type="spellStart"/>
-      <w:r>
-        <w:rPr>
-          <w:rFonts w:cstheme="minorHAnsi"/>
-          <w:i/>
-          <w:iCs/>
-          <w:color w:val="000000"/>
-          <w:sz w:val="24"/>
-          <w:szCs w:val="24"/>
-        </w:rPr>
-        <w:t>Conversi</w:t>
-      </w:r>
-      <w:proofErr w:type="spellEnd"/>
-      <w:r>
-        <w:rPr>
-          <w:rFonts w:cstheme="minorHAnsi"/>
-          <w:i/>
-          <w:iCs/>
-          <w:color w:val="000000"/>
-          <w:sz w:val="24"/>
-          <w:szCs w:val="24"/>
-        </w:rPr>
-        <w:t xml:space="preserve"> , S. Chiba , M. Edwards , S. Fonda-</w:t>
-      </w:r>
-      <w:proofErr w:type="spellStart"/>
-      <w:r>
-        <w:rPr>
-          <w:rFonts w:cstheme="minorHAnsi"/>
-          <w:i/>
-          <w:iCs/>
-          <w:color w:val="000000"/>
-          <w:sz w:val="24"/>
-          <w:szCs w:val="24"/>
-        </w:rPr>
-        <w:t>Umani</w:t>
-      </w:r>
-      <w:proofErr w:type="spellEnd"/>
-      <w:r>
-        <w:rPr>
-          <w:rFonts w:cstheme="minorHAnsi"/>
-          <w:i/>
-          <w:iCs/>
-          <w:color w:val="000000"/>
-          <w:sz w:val="24"/>
-          <w:szCs w:val="24"/>
-        </w:rPr>
-        <w:t xml:space="preserve"> , C. Greene , N. Mantua , S. A. Otto , P. C. Reid , M. M. </w:t>
-      </w:r>
-      <w:proofErr w:type="spellStart"/>
-      <w:r>
-        <w:rPr>
-          <w:rFonts w:cstheme="minorHAnsi"/>
-          <w:i/>
-          <w:iCs/>
-          <w:color w:val="000000"/>
-          <w:sz w:val="24"/>
-          <w:szCs w:val="24"/>
-        </w:rPr>
-        <w:t>Stachura</w:t>
-      </w:r>
-      <w:proofErr w:type="spellEnd"/>
-      <w:r>
-        <w:rPr>
-          <w:rFonts w:cstheme="minorHAnsi"/>
-          <w:i/>
-          <w:iCs/>
-          <w:color w:val="000000"/>
-          <w:sz w:val="24"/>
-          <w:szCs w:val="24"/>
-        </w:rPr>
-        <w:t xml:space="preserve"> , L. </w:t>
-      </w:r>
-      <w:proofErr w:type="spellStart"/>
-      <w:r>
-        <w:rPr>
-          <w:rFonts w:cstheme="minorHAnsi"/>
-          <w:i/>
-          <w:iCs/>
-          <w:color w:val="000000"/>
-          <w:sz w:val="24"/>
-          <w:szCs w:val="24"/>
-        </w:rPr>
-        <w:t>Stemmann</w:t>
-      </w:r>
-      <w:proofErr w:type="spellEnd"/>
-      <w:r>
-        <w:rPr>
-          <w:rFonts w:cstheme="minorHAnsi"/>
-          <w:i/>
-          <w:iCs/>
-          <w:color w:val="000000"/>
-          <w:sz w:val="24"/>
-          <w:szCs w:val="24"/>
-        </w:rPr>
-        <w:t xml:space="preserve"> and H. </w:t>
-      </w:r>
-      <w:proofErr w:type="spellStart"/>
-      <w:r>
-        <w:rPr>
-          <w:rFonts w:cstheme="minorHAnsi"/>
-          <w:i/>
-          <w:iCs/>
-          <w:color w:val="000000"/>
-          <w:sz w:val="24"/>
-          <w:szCs w:val="24"/>
-        </w:rPr>
-        <w:t>Sugisaki</w:t>
-      </w:r>
-      <w:proofErr w:type="spellEnd"/>
-      <w:r>
-        <w:rPr>
-          <w:rFonts w:cstheme="minorHAnsi"/>
-          <w:i/>
-          <w:iCs/>
-          <w:color w:val="000000"/>
-          <w:sz w:val="24"/>
-          <w:szCs w:val="24"/>
-        </w:rPr>
-        <w:t xml:space="preserve"> (2015). Synchronous marine pelagic regime shifts in the Northern Hemisphere. https://doi.org/10.1098/rstb.2013.0272</w:t>
+        <w:t>3. G. Beaugrand , A. Conversi , S. Chiba , M. Edwards , S. Fonda-Umani , C. Greene , N. Mantua , S. A. Otto , P. C. Reid , M. M. Stachura , L. Stemmann and H. Sugisaki (2015). Synchronous marine pelagic regime shifts in the Northern Hemisphere. https://doi.org/10.1098/rstb.2013.0272</w:t>
       </w:r>
     </w:p>
     <w:p>
@@ -3264,55 +2700,7 @@
           <w:sz w:val="24"/>
           <w:szCs w:val="24"/>
         </w:rPr>
-        <w:t xml:space="preserve">5. </w:t>
-      </w:r>
-      <w:proofErr w:type="spellStart"/>
-      <w:r>
-        <w:rPr>
-          <w:rFonts w:cstheme="minorHAnsi"/>
-          <w:i/>
-          <w:iCs/>
-          <w:color w:val="000000"/>
-          <w:sz w:val="24"/>
-          <w:szCs w:val="24"/>
-        </w:rPr>
-        <w:t>Gröger</w:t>
-      </w:r>
-      <w:proofErr w:type="spellEnd"/>
-      <w:r>
-        <w:rPr>
-          <w:rFonts w:cstheme="minorHAnsi"/>
-          <w:i/>
-          <w:iCs/>
-          <w:color w:val="000000"/>
-          <w:sz w:val="24"/>
-          <w:szCs w:val="24"/>
-        </w:rPr>
-        <w:t xml:space="preserve">, J.P, </w:t>
-      </w:r>
-      <w:proofErr w:type="spellStart"/>
-      <w:r>
-        <w:rPr>
-          <w:rFonts w:cstheme="minorHAnsi"/>
-          <w:i/>
-          <w:iCs/>
-          <w:color w:val="000000"/>
-          <w:sz w:val="24"/>
-          <w:szCs w:val="24"/>
-        </w:rPr>
-        <w:t>Missong</w:t>
-      </w:r>
-      <w:proofErr w:type="spellEnd"/>
-      <w:r>
-        <w:rPr>
-          <w:rFonts w:cstheme="minorHAnsi"/>
-          <w:i/>
-          <w:iCs/>
-          <w:color w:val="000000"/>
-          <w:sz w:val="24"/>
-          <w:szCs w:val="24"/>
-        </w:rPr>
-        <w:t>, M., Rountree, R. A. (2011) Analyses of interventions and structural breaks in marine and fisheries time series: Detection of shifts using iterative methods. Ecological Indicators 11 (2011) 1084–1092. doi:10.1016/j.ecolind.2010.12.008</w:t>
+        <w:t>5. Gröger, J.P, Missong, M., Rountree, R. A. (2011) Analyses of interventions and structural breaks in marine and fisheries time series: Detection of shifts using iterative methods. Ecological Indicators 11 (2011) 1084–1092. doi:10.1016/j.ecolind.2010.12.008</w:t>
       </w:r>
     </w:p>
     <w:p>
@@ -3339,199 +2727,7 @@
           <w:sz w:val="24"/>
           <w:szCs w:val="24"/>
         </w:rPr>
-        <w:t xml:space="preserve">6. </w:t>
-      </w:r>
-      <w:proofErr w:type="spellStart"/>
-      <w:r>
-        <w:rPr>
-          <w:rFonts w:cstheme="minorHAnsi"/>
-          <w:i/>
-          <w:iCs/>
-          <w:color w:val="000000"/>
-          <w:sz w:val="24"/>
-          <w:szCs w:val="24"/>
-        </w:rPr>
-        <w:t>Arula</w:t>
-      </w:r>
-      <w:proofErr w:type="spellEnd"/>
-      <w:r>
-        <w:rPr>
-          <w:rFonts w:cstheme="minorHAnsi"/>
-          <w:i/>
-          <w:iCs/>
-          <w:color w:val="000000"/>
-          <w:sz w:val="24"/>
-          <w:szCs w:val="24"/>
-        </w:rPr>
-        <w:t xml:space="preserve"> T, </w:t>
-      </w:r>
-      <w:proofErr w:type="spellStart"/>
-      <w:r>
-        <w:rPr>
-          <w:rFonts w:cstheme="minorHAnsi"/>
-          <w:i/>
-          <w:iCs/>
-          <w:color w:val="000000"/>
-          <w:sz w:val="24"/>
-          <w:szCs w:val="24"/>
-        </w:rPr>
-        <w:t>Gröger</w:t>
-      </w:r>
-      <w:proofErr w:type="spellEnd"/>
-      <w:r>
-        <w:rPr>
-          <w:rFonts w:cstheme="minorHAnsi"/>
-          <w:i/>
-          <w:iCs/>
-          <w:color w:val="000000"/>
-          <w:sz w:val="24"/>
-          <w:szCs w:val="24"/>
-        </w:rPr>
-        <w:t xml:space="preserve"> J, </w:t>
-      </w:r>
-      <w:proofErr w:type="spellStart"/>
-      <w:r>
-        <w:rPr>
-          <w:rFonts w:cstheme="minorHAnsi"/>
-          <w:i/>
-          <w:iCs/>
-          <w:color w:val="000000"/>
-          <w:sz w:val="24"/>
-          <w:szCs w:val="24"/>
-        </w:rPr>
-        <w:t>Ojaveer</w:t>
-      </w:r>
-      <w:proofErr w:type="spellEnd"/>
-      <w:r>
-        <w:rPr>
-          <w:rFonts w:cstheme="minorHAnsi"/>
-          <w:i/>
-          <w:iCs/>
-          <w:color w:val="000000"/>
-          <w:sz w:val="24"/>
-          <w:szCs w:val="24"/>
-        </w:rPr>
-        <w:t xml:space="preserve"> H, </w:t>
-      </w:r>
-      <w:proofErr w:type="spellStart"/>
-      <w:r>
-        <w:rPr>
-          <w:rFonts w:cstheme="minorHAnsi"/>
-          <w:i/>
-          <w:iCs/>
-          <w:color w:val="000000"/>
-          <w:sz w:val="24"/>
-          <w:szCs w:val="24"/>
-        </w:rPr>
-        <w:t>Simm</w:t>
-      </w:r>
-      <w:proofErr w:type="spellEnd"/>
-      <w:r>
-        <w:rPr>
-          <w:rFonts w:cstheme="minorHAnsi"/>
-          <w:i/>
-          <w:iCs/>
-          <w:color w:val="000000"/>
-          <w:sz w:val="24"/>
-          <w:szCs w:val="24"/>
-        </w:rPr>
-        <w:t xml:space="preserve"> M (2014) Shifts in the Spring Herring (</w:t>
-      </w:r>
-      <w:proofErr w:type="spellStart"/>
-      <w:r>
-        <w:rPr>
-          <w:rFonts w:cstheme="minorHAnsi"/>
-          <w:i/>
-          <w:iCs/>
-          <w:color w:val="000000"/>
-          <w:sz w:val="24"/>
-          <w:szCs w:val="24"/>
-        </w:rPr>
-        <w:t>Clupea</w:t>
-      </w:r>
-      <w:proofErr w:type="spellEnd"/>
-      <w:r>
-        <w:rPr>
-          <w:rFonts w:cstheme="minorHAnsi"/>
-          <w:i/>
-          <w:iCs/>
-          <w:color w:val="000000"/>
-          <w:sz w:val="24"/>
-          <w:szCs w:val="24"/>
-        </w:rPr>
-        <w:t xml:space="preserve"> </w:t>
-      </w:r>
-      <w:proofErr w:type="spellStart"/>
-      <w:r>
-        <w:rPr>
-          <w:rFonts w:cstheme="minorHAnsi"/>
-          <w:i/>
-          <w:iCs/>
-          <w:color w:val="000000"/>
-          <w:sz w:val="24"/>
-          <w:szCs w:val="24"/>
-        </w:rPr>
-        <w:t>harengus</w:t>
-      </w:r>
-      <w:proofErr w:type="spellEnd"/>
-      <w:r>
-        <w:rPr>
-          <w:rFonts w:cstheme="minorHAnsi"/>
-          <w:i/>
-          <w:iCs/>
-          <w:color w:val="000000"/>
-          <w:sz w:val="24"/>
-          <w:szCs w:val="24"/>
-        </w:rPr>
-        <w:t xml:space="preserve"> </w:t>
-      </w:r>
-      <w:proofErr w:type="spellStart"/>
-      <w:r>
-        <w:rPr>
-          <w:rFonts w:cstheme="minorHAnsi"/>
-          <w:i/>
-          <w:iCs/>
-          <w:color w:val="000000"/>
-          <w:sz w:val="24"/>
-          <w:szCs w:val="24"/>
-        </w:rPr>
-        <w:t>membras</w:t>
-      </w:r>
-      <w:proofErr w:type="spellEnd"/>
-      <w:r>
-        <w:rPr>
-          <w:rFonts w:cstheme="minorHAnsi"/>
-          <w:i/>
-          <w:iCs/>
-          <w:color w:val="000000"/>
-          <w:sz w:val="24"/>
-          <w:szCs w:val="24"/>
-        </w:rPr>
-        <w:t xml:space="preserve">) Larvae and Related Environment in the Eastern Baltic Sea over the Past 50 Years. </w:t>
-      </w:r>
-      <w:proofErr w:type="spellStart"/>
-      <w:r>
-        <w:rPr>
-          <w:rFonts w:cstheme="minorHAnsi"/>
-          <w:i/>
-          <w:iCs/>
-          <w:color w:val="000000"/>
-          <w:sz w:val="24"/>
-          <w:szCs w:val="24"/>
-        </w:rPr>
-        <w:t>PLoS</w:t>
-      </w:r>
-      <w:proofErr w:type="spellEnd"/>
-      <w:r>
-        <w:rPr>
-          <w:rFonts w:cstheme="minorHAnsi"/>
-          <w:i/>
-          <w:iCs/>
-          <w:color w:val="000000"/>
-          <w:sz w:val="24"/>
-          <w:szCs w:val="24"/>
-        </w:rPr>
-        <w:t xml:space="preserve"> ONE 9(3): e91304. doi:10.1371/journal.pone.0091304</w:t>
+        <w:t>6. Arula T, Gröger J, Ojaveer H, Simm M (2014) Shifts in the Spring Herring (Clupea harengus membras) Larvae and Related Environment in the Eastern Baltic Sea over the Past 50 Years. PLoS ONE 9(3): e91304. doi:10.1371/journal.pone.0091304</w:t>
       </w:r>
     </w:p>
     <w:p>
@@ -3558,127 +2754,7 @@
           <w:sz w:val="24"/>
           <w:szCs w:val="24"/>
         </w:rPr>
-        <w:t xml:space="preserve">7. </w:t>
-      </w:r>
-      <w:proofErr w:type="spellStart"/>
-      <w:r>
-        <w:rPr>
-          <w:rFonts w:cstheme="minorHAnsi"/>
-          <w:i/>
-          <w:iCs/>
-          <w:color w:val="000000"/>
-          <w:sz w:val="24"/>
-          <w:szCs w:val="24"/>
-        </w:rPr>
-        <w:t>Beyraghdar</w:t>
-      </w:r>
-      <w:proofErr w:type="spellEnd"/>
-      <w:r>
-        <w:rPr>
-          <w:rFonts w:cstheme="minorHAnsi"/>
-          <w:i/>
-          <w:iCs/>
-          <w:color w:val="000000"/>
-          <w:sz w:val="24"/>
-          <w:szCs w:val="24"/>
-        </w:rPr>
-        <w:t xml:space="preserve"> </w:t>
-      </w:r>
-      <w:proofErr w:type="spellStart"/>
-      <w:r>
-        <w:rPr>
-          <w:rFonts w:cstheme="minorHAnsi"/>
-          <w:i/>
-          <w:iCs/>
-          <w:color w:val="000000"/>
-          <w:sz w:val="24"/>
-          <w:szCs w:val="24"/>
-        </w:rPr>
-        <w:t>Kashkooli</w:t>
-      </w:r>
-      <w:proofErr w:type="spellEnd"/>
-      <w:r>
-        <w:rPr>
-          <w:rFonts w:cstheme="minorHAnsi"/>
-          <w:i/>
-          <w:iCs/>
-          <w:color w:val="000000"/>
-          <w:sz w:val="24"/>
-          <w:szCs w:val="24"/>
-        </w:rPr>
-        <w:t xml:space="preserve"> O, </w:t>
-      </w:r>
-      <w:proofErr w:type="spellStart"/>
-      <w:r>
-        <w:rPr>
-          <w:rFonts w:cstheme="minorHAnsi"/>
-          <w:i/>
-          <w:iCs/>
-          <w:color w:val="000000"/>
-          <w:sz w:val="24"/>
-          <w:szCs w:val="24"/>
-        </w:rPr>
-        <w:t>Gröger</w:t>
-      </w:r>
-      <w:proofErr w:type="spellEnd"/>
-      <w:r>
-        <w:rPr>
-          <w:rFonts w:cstheme="minorHAnsi"/>
-          <w:i/>
-          <w:iCs/>
-          <w:color w:val="000000"/>
-          <w:sz w:val="24"/>
-          <w:szCs w:val="24"/>
-        </w:rPr>
-        <w:t xml:space="preserve"> J, </w:t>
-      </w:r>
-      <w:proofErr w:type="spellStart"/>
-      <w:r>
-        <w:rPr>
-          <w:rFonts w:cstheme="minorHAnsi"/>
-          <w:i/>
-          <w:iCs/>
-          <w:color w:val="000000"/>
-          <w:sz w:val="24"/>
-          <w:szCs w:val="24"/>
-        </w:rPr>
-        <w:t>Nuñez-Riboni</w:t>
-      </w:r>
-      <w:proofErr w:type="spellEnd"/>
-      <w:r>
-        <w:rPr>
-          <w:rFonts w:cstheme="minorHAnsi"/>
-          <w:i/>
-          <w:iCs/>
-          <w:color w:val="000000"/>
-          <w:sz w:val="24"/>
-          <w:szCs w:val="24"/>
-        </w:rPr>
-        <w:t xml:space="preserve"> I (2017) Qualitative assessment of climate-driven ecological shifts in the Caspian Sea. </w:t>
-      </w:r>
-      <w:proofErr w:type="spellStart"/>
-      <w:r>
-        <w:rPr>
-          <w:rFonts w:cstheme="minorHAnsi"/>
-          <w:i/>
-          <w:iCs/>
-          <w:color w:val="000000"/>
-          <w:sz w:val="24"/>
-          <w:szCs w:val="24"/>
-        </w:rPr>
-        <w:t>PLoS</w:t>
-      </w:r>
-      <w:proofErr w:type="spellEnd"/>
-      <w:r>
-        <w:rPr>
-          <w:rFonts w:cstheme="minorHAnsi"/>
-          <w:i/>
-          <w:iCs/>
-          <w:color w:val="000000"/>
-          <w:sz w:val="24"/>
-          <w:szCs w:val="24"/>
-        </w:rPr>
-        <w:t xml:space="preserve"> ONE 12(5): e0176892. https://doi.org/ 10.1371/journal.pone.0176892</w:t>
+        <w:t>7. Beyraghdar Kashkooli O, Gröger J, Nuñez-Riboni I (2017) Qualitative assessment of climate-driven ecological shifts in the Caspian Sea. PLoS ONE 12(5): e0176892. https://doi.org/ 10.1371/journal.pone.0176892</w:t>
       </w:r>
     </w:p>
     <w:p>
@@ -3705,151 +2781,7 @@
           <w:sz w:val="24"/>
           <w:szCs w:val="24"/>
         </w:rPr>
-        <w:t xml:space="preserve">8. </w:t>
-      </w:r>
-      <w:proofErr w:type="spellStart"/>
-      <w:r>
-        <w:rPr>
-          <w:rFonts w:cstheme="minorHAnsi"/>
-          <w:i/>
-          <w:iCs/>
-          <w:color w:val="000000"/>
-          <w:sz w:val="24"/>
-          <w:szCs w:val="24"/>
-        </w:rPr>
-        <w:t>Lindegren</w:t>
-      </w:r>
-      <w:proofErr w:type="spellEnd"/>
-      <w:r>
-        <w:rPr>
-          <w:rFonts w:cstheme="minorHAnsi"/>
-          <w:i/>
-          <w:iCs/>
-          <w:color w:val="000000"/>
-          <w:sz w:val="24"/>
-          <w:szCs w:val="24"/>
-        </w:rPr>
-        <w:t xml:space="preserve"> M, </w:t>
-      </w:r>
-      <w:proofErr w:type="spellStart"/>
-      <w:r>
-        <w:rPr>
-          <w:rFonts w:cstheme="minorHAnsi"/>
-          <w:i/>
-          <w:iCs/>
-          <w:color w:val="000000"/>
-          <w:sz w:val="24"/>
-          <w:szCs w:val="24"/>
-        </w:rPr>
-        <w:t>Dakos</w:t>
-      </w:r>
-      <w:proofErr w:type="spellEnd"/>
-      <w:r>
-        <w:rPr>
-          <w:rFonts w:cstheme="minorHAnsi"/>
-          <w:i/>
-          <w:iCs/>
-          <w:color w:val="000000"/>
-          <w:sz w:val="24"/>
-          <w:szCs w:val="24"/>
-        </w:rPr>
-        <w:t xml:space="preserve"> V, </w:t>
-      </w:r>
-      <w:proofErr w:type="spellStart"/>
-      <w:r>
-        <w:rPr>
-          <w:rFonts w:cstheme="minorHAnsi"/>
-          <w:i/>
-          <w:iCs/>
-          <w:color w:val="000000"/>
-          <w:sz w:val="24"/>
-          <w:szCs w:val="24"/>
-        </w:rPr>
-        <w:t>Gröger</w:t>
-      </w:r>
-      <w:proofErr w:type="spellEnd"/>
-      <w:r>
-        <w:rPr>
-          <w:rFonts w:cstheme="minorHAnsi"/>
-          <w:i/>
-          <w:iCs/>
-          <w:color w:val="000000"/>
-          <w:sz w:val="24"/>
-          <w:szCs w:val="24"/>
-        </w:rPr>
-        <w:t xml:space="preserve"> JP, </w:t>
-      </w:r>
-      <w:proofErr w:type="spellStart"/>
-      <w:r>
-        <w:rPr>
-          <w:rFonts w:cstheme="minorHAnsi"/>
-          <w:i/>
-          <w:iCs/>
-          <w:color w:val="000000"/>
-          <w:sz w:val="24"/>
-          <w:szCs w:val="24"/>
-        </w:rPr>
-        <w:t>Gardmark</w:t>
-      </w:r>
-      <w:proofErr w:type="spellEnd"/>
-      <w:r>
-        <w:rPr>
-          <w:rFonts w:cstheme="minorHAnsi"/>
-          <w:i/>
-          <w:iCs/>
-          <w:color w:val="000000"/>
-          <w:sz w:val="24"/>
-          <w:szCs w:val="24"/>
-        </w:rPr>
-        <w:t xml:space="preserve"> A, </w:t>
-      </w:r>
-      <w:proofErr w:type="spellStart"/>
-      <w:r>
-        <w:rPr>
-          <w:rFonts w:cstheme="minorHAnsi"/>
-          <w:i/>
-          <w:iCs/>
-          <w:color w:val="000000"/>
-          <w:sz w:val="24"/>
-          <w:szCs w:val="24"/>
-        </w:rPr>
-        <w:t>Kornilovs</w:t>
-      </w:r>
-      <w:proofErr w:type="spellEnd"/>
-      <w:r>
-        <w:rPr>
-          <w:rFonts w:cstheme="minorHAnsi"/>
-          <w:i/>
-          <w:iCs/>
-          <w:color w:val="000000"/>
-          <w:sz w:val="24"/>
-          <w:szCs w:val="24"/>
-        </w:rPr>
-        <w:t xml:space="preserve"> G, et al. (2012) Early Detection of Ecosystem Regime Shifts: A Multiple Method Evaluation for Management Application. </w:t>
-      </w:r>
-      <w:proofErr w:type="spellStart"/>
-      <w:r>
-        <w:rPr>
-          <w:rFonts w:cstheme="minorHAnsi"/>
-          <w:i/>
-          <w:iCs/>
-          <w:color w:val="000000"/>
-          <w:sz w:val="24"/>
-          <w:szCs w:val="24"/>
-        </w:rPr>
-        <w:t>PLoS</w:t>
-      </w:r>
-      <w:proofErr w:type="spellEnd"/>
-      <w:r>
-        <w:rPr>
-          <w:rFonts w:cstheme="minorHAnsi"/>
-          <w:i/>
-          <w:iCs/>
-          <w:color w:val="000000"/>
-          <w:sz w:val="24"/>
-          <w:szCs w:val="24"/>
-        </w:rPr>
-        <w:t xml:space="preserve"> ONE 7(7): e38410. doi:10.1371/journal.pone.0038410</w:t>
+        <w:t>8. Lindegren M, Dakos V, Gröger JP, Gardmark A, Kornilovs G, et al. (2012) Early Detection of Ecosystem Regime Shifts: A Multiple Method Evaluation for Management Application. PLoS ONE 7(7): e38410. doi:10.1371/journal.pone.0038410</w:t>
       </w:r>
     </w:p>
     <w:p>
@@ -3876,31 +2808,7 @@
           <w:sz w:val="24"/>
           <w:szCs w:val="24"/>
         </w:rPr>
-        <w:t xml:space="preserve">9. Other authors and articles are related to the working group and publications of Jürgen </w:t>
-      </w:r>
-      <w:proofErr w:type="spellStart"/>
-      <w:r>
-        <w:rPr>
-          <w:rFonts w:cstheme="minorHAnsi"/>
-          <w:i/>
-          <w:iCs/>
-          <w:color w:val="000000"/>
-          <w:sz w:val="24"/>
-          <w:szCs w:val="24"/>
-        </w:rPr>
-        <w:t>Alheit</w:t>
-      </w:r>
-      <w:proofErr w:type="spellEnd"/>
-      <w:r>
-        <w:rPr>
-          <w:rFonts w:cstheme="minorHAnsi"/>
-          <w:i/>
-          <w:iCs/>
-          <w:color w:val="000000"/>
-          <w:sz w:val="24"/>
-          <w:szCs w:val="24"/>
-        </w:rPr>
-        <w:t>.</w:t>
+        <w:t>9. Other authors and articles are related to the working group and publications of Jürgen Alheit.</w:t>
       </w:r>
     </w:p>
     <w:p>
@@ -3929,7 +2837,7 @@
         </w:rPr>
         <w:t xml:space="preserve">10. The GLOBEC project: </w:t>
       </w:r>
-      <w:hyperlink r:id="rId8" w:history="1">
+      <w:hyperlink r:id="rId6" w:history="1">
         <w:r>
           <w:rPr>
             <w:rStyle w:val="Hyperlink"/>
@@ -4543,29 +3451,7 @@
           <w:sz w:val="24"/>
           <w:szCs w:val="24"/>
         </w:rPr>
-        <w:t xml:space="preserve"> (identified by </w:t>
-      </w:r>
-      <w:proofErr w:type="spellStart"/>
-      <w:r>
-        <w:rPr>
-          <w:rFonts w:cstheme="minorHAnsi"/>
-          <w:iCs/>
-          <w:color w:val="FF0000"/>
-          <w:sz w:val="24"/>
-          <w:szCs w:val="24"/>
-        </w:rPr>
-        <w:t>Bestelmeyer</w:t>
-      </w:r>
-      <w:proofErr w:type="spellEnd"/>
-      <w:r>
-        <w:rPr>
-          <w:rFonts w:cstheme="minorHAnsi"/>
-          <w:iCs/>
-          <w:color w:val="FF0000"/>
-          <w:sz w:val="24"/>
-          <w:szCs w:val="24"/>
-        </w:rPr>
-        <w:t xml:space="preserve"> et al 2011</w:t>
+        <w:t xml:space="preserve"> (identified by Bestelmeyer et al 2011</w:t>
       </w:r>
       <w:r>
         <w:rPr>
@@ -5333,31 +4219,7 @@
           <w:sz w:val="24"/>
           <w:szCs w:val="24"/>
         </w:rPr>
-        <w:t>It is also not clear to me how the authors deal with the multiple (statistical) characteristics of a shift and the various types of shifts in time series data. Studying a single statistical property combined with a rather specific functional form (</w:t>
-      </w:r>
-      <w:proofErr w:type="spellStart"/>
-      <w:r>
-        <w:rPr>
-          <w:rFonts w:cstheme="minorHAnsi"/>
-          <w:i/>
-          <w:iCs/>
-          <w:color w:val="000000"/>
-          <w:sz w:val="24"/>
-          <w:szCs w:val="24"/>
-        </w:rPr>
-        <w:t>AICc</w:t>
-      </w:r>
-      <w:proofErr w:type="spellEnd"/>
-      <w:r>
-        <w:rPr>
-          <w:rFonts w:cstheme="minorHAnsi"/>
-          <w:i/>
-          <w:iCs/>
-          <w:color w:val="000000"/>
-          <w:sz w:val="24"/>
-          <w:szCs w:val="24"/>
-        </w:rPr>
-        <w:t>, Ricker) is not sufficient to declare a change to be a significant (regime) shift, as a shift and specifically a regime shift has several properties (dimensions and shapes) and hence needs to be characterized by more than one (statistical) measure or quantity (see the above papers for this).</w:t>
+        <w:t>It is also not clear to me how the authors deal with the multiple (statistical) characteristics of a shift and the various types of shifts in time series data. Studying a single statistical property combined with a rather specific functional form (AICc, Ricker) is not sufficient to declare a change to be a significant (regime) shift, as a shift and specifically a regime shift has several properties (dimensions and shapes) and hence needs to be characterized by more than one (statistical) measure or quantity (see the above papers for this).</w:t>
       </w:r>
     </w:p>
     <w:p>
@@ -5549,7 +4411,6 @@
           <w:szCs w:val="24"/>
         </w:rPr>
       </w:pPr>
-      <w:commentRangeStart w:id="5"/>
       <w:r>
         <w:rPr>
           <w:rFonts w:cstheme="minorHAnsi"/>
@@ -5595,29 +4456,16 @@
         </w:rPr>
         <w:t xml:space="preserve">• </w:t>
       </w:r>
-      <w:proofErr w:type="spellStart"/>
-      <w:r>
-        <w:rPr>
-          <w:rFonts w:cstheme="minorHAnsi"/>
-          <w:i/>
-          <w:iCs/>
-          <w:color w:val="000000"/>
-          <w:sz w:val="24"/>
-          <w:szCs w:val="24"/>
-        </w:rPr>
-        <w:t>Beverton</w:t>
-      </w:r>
-      <w:proofErr w:type="spellEnd"/>
-      <w:r>
-        <w:rPr>
-          <w:rFonts w:cstheme="minorHAnsi"/>
-          <w:i/>
-          <w:iCs/>
-          <w:color w:val="000000"/>
-          <w:sz w:val="24"/>
-          <w:szCs w:val="24"/>
-        </w:rPr>
-        <w:t>/Holt curve shape: (1) positive stock density dependence – (2,3) long plateau</w:t>
+      <w:r>
+        <w:rPr>
+          <w:rFonts w:cstheme="minorHAnsi"/>
+          <w:i/>
+          <w:iCs/>
+          <w:color w:val="000000"/>
+          <w:sz w:val="24"/>
+          <w:szCs w:val="24"/>
+        </w:rPr>
+        <w:t>Beverton/Holt curve shape: (1) positive stock density dependence – (2,3) long plateau</w:t>
       </w:r>
     </w:p>
     <w:p>
@@ -5680,25 +4528,7 @@
           <w:sz w:val="24"/>
           <w:szCs w:val="24"/>
         </w:rPr>
-        <w:t xml:space="preserve">In fisheries sciences the latter </w:t>
-      </w:r>
-      <w:commentRangeEnd w:id="5"/>
-      <w:r>
-        <w:rPr>
-          <w:rStyle w:val="CommentReference"/>
-        </w:rPr>
-        <w:commentReference w:id="5"/>
-      </w:r>
-      <w:r>
-        <w:rPr>
-          <w:rFonts w:cstheme="minorHAnsi"/>
-          <w:i/>
-          <w:iCs/>
-          <w:color w:val="000000"/>
-          <w:sz w:val="24"/>
-          <w:szCs w:val="24"/>
-        </w:rPr>
-        <w:t xml:space="preserve">is commonly used for break point detection because the two other methods are not suitable for this (given their parameter setup and their shape); apart from this the segmented regression also allows adding further variables quite easily. However, usually </w:t>
+        <w:t xml:space="preserve">In fisheries sciences the latter is commonly used for break point detection because the two other methods are not suitable for this (given their parameter setup and their shape); apart from this the segmented regression also allows adding further variables quite easily. However, usually </w:t>
       </w:r>
       <w:r>
         <w:rPr>
@@ -5710,20 +4540,7 @@
           <w:szCs w:val="24"/>
         </w:rPr>
         <w:lastRenderedPageBreak/>
-        <w:t xml:space="preserve">applying one of these models to real data in most cases results in a low degree of explanation (poor fits between 10 to 30% only). Hence, 70 to 90% of the variance remains unexplained which makes it difficult to use it for an explicit detection of shifts at small estimation errors (compare </w:t>
-      </w:r>
-      <w:bookmarkStart w:id="6" w:name="_GoBack"/>
-      <w:bookmarkEnd w:id="6"/>
-      <w:r>
-        <w:rPr>
-          <w:rFonts w:cstheme="minorHAnsi"/>
-          <w:i/>
-          <w:iCs/>
-          <w:color w:val="000000"/>
-          <w:sz w:val="24"/>
-          <w:szCs w:val="24"/>
-        </w:rPr>
-        <w:t>also the graphs in the paper which show a huge variation in the data). This leads to high uncertainties in the estimated parameters and consequently huge confidence intervals around them. This clearly hinders the unambiguous or correct recognition of shifts. Moreover, the segmentation as done here does not only reduce the degrees of freedom dramatically (which is a serious</w:t>
+        <w:t>applying one of these models to real data in most cases results in a low degree of explanation (poor fits between 10 to 30% only). Hence, 70 to 90% of the variance remains unexplained which makes it difficult to use it for an explicit detection of shifts at small estimation errors (compare also the graphs in the paper which show a huge variation in the data). This leads to high uncertainties in the estimated parameters and consequently huge confidence intervals around them. This clearly hinders the unambiguous or correct recognition of shifts. Moreover, the segmentation as done here does not only reduce the degrees of freedom dramatically (which is a serious</w:t>
       </w:r>
       <w:r>
         <w:rPr>
@@ -5745,31 +4562,7 @@
           <w:sz w:val="24"/>
           <w:szCs w:val="24"/>
         </w:rPr>
-        <w:t xml:space="preserve">constraint for statistical methods because the overall S/R sample sizes are normally relatively small), but also requires to know the number of segments and their size a priori (at least one of these). Furthermore, the Ricker curve is rather specific in its shape and parameter setup with focus on negatively dependent S/R relationships (for instance, cannibalistic or space limited species); it thus hampers a generalization towards other species plus towards all the various other types or forms of shifts (for potential types of shifts see for instance </w:t>
-      </w:r>
-      <w:proofErr w:type="spellStart"/>
-      <w:r>
-        <w:rPr>
-          <w:rFonts w:cstheme="minorHAnsi"/>
-          <w:i/>
-          <w:iCs/>
-          <w:color w:val="000000"/>
-          <w:sz w:val="24"/>
-          <w:szCs w:val="24"/>
-        </w:rPr>
-        <w:t>Gröger</w:t>
-      </w:r>
-      <w:proofErr w:type="spellEnd"/>
-      <w:r>
-        <w:rPr>
-          <w:rFonts w:cstheme="minorHAnsi"/>
-          <w:i/>
-          <w:iCs/>
-          <w:color w:val="000000"/>
-          <w:sz w:val="24"/>
-          <w:szCs w:val="24"/>
-        </w:rPr>
-        <w:t xml:space="preserve"> et al. above). </w:t>
+        <w:t xml:space="preserve">constraint for statistical methods because the overall S/R sample sizes are normally relatively small), but also requires to know the number of segments and their size a priori (at least one of these). Furthermore, the Ricker curve is rather specific in its shape and parameter setup with focus on negatively dependent S/R relationships (for instance, cannibalistic or space limited species); it thus hampers a generalization towards other species plus towards all the various other types or forms of shifts (for potential types of shifts see for instance Gröger et al. above). </w:t>
       </w:r>
     </w:p>
     <w:p>
@@ -6070,29 +4863,7 @@
           <w:sz w:val="24"/>
           <w:szCs w:val="24"/>
         </w:rPr>
-        <w:t xml:space="preserve">Peter </w:t>
-      </w:r>
-      <w:proofErr w:type="spellStart"/>
-      <w:r>
-        <w:rPr>
-          <w:rFonts w:cstheme="minorHAnsi"/>
-          <w:iCs/>
-          <w:color w:val="FF0000"/>
-          <w:sz w:val="24"/>
-          <w:szCs w:val="24"/>
-        </w:rPr>
-        <w:t>Turchin’s</w:t>
-      </w:r>
-      <w:proofErr w:type="spellEnd"/>
-      <w:r>
-        <w:rPr>
-          <w:rFonts w:cstheme="minorHAnsi"/>
-          <w:iCs/>
-          <w:color w:val="FF0000"/>
-          <w:sz w:val="24"/>
-          <w:szCs w:val="24"/>
-        </w:rPr>
-        <w:t xml:space="preserve"> Complex Population Dynamics</w:t>
+        <w:t>Peter Turchin’s Complex Population Dynamics</w:t>
       </w:r>
       <w:r>
         <w:rPr>
@@ -6172,29 +4943,7 @@
           <w:sz w:val="24"/>
           <w:szCs w:val="24"/>
         </w:rPr>
-        <w:t xml:space="preserve">(as </w:t>
-      </w:r>
-      <w:proofErr w:type="spellStart"/>
-      <w:r>
-        <w:rPr>
-          <w:rFonts w:cstheme="minorHAnsi"/>
-          <w:iCs/>
-          <w:color w:val="FF0000"/>
-          <w:sz w:val="24"/>
-          <w:szCs w:val="24"/>
-        </w:rPr>
-        <w:t>Turchin</w:t>
-      </w:r>
-      <w:proofErr w:type="spellEnd"/>
-      <w:r>
-        <w:rPr>
-          <w:rFonts w:cstheme="minorHAnsi"/>
-          <w:iCs/>
-          <w:color w:val="FF0000"/>
-          <w:sz w:val="24"/>
-          <w:szCs w:val="24"/>
-        </w:rPr>
-        <w:t xml:space="preserve"> does) that th</w:t>
+        <w:t>(as Turchin does) that th</w:t>
       </w:r>
       <w:r>
         <w:rPr>
@@ -6440,50 +5189,17 @@
           <w:sz w:val="24"/>
           <w:szCs w:val="24"/>
         </w:rPr>
-        <w:t xml:space="preserve">, which is designed as a means to address problems common </w:t>
-      </w:r>
-      <w:proofErr w:type="gramStart"/>
-      <w:r>
-        <w:rPr>
-          <w:rFonts w:cstheme="minorHAnsi"/>
-          <w:iCs/>
-          <w:color w:val="FF0000"/>
-          <w:sz w:val="24"/>
-          <w:szCs w:val="24"/>
-        </w:rPr>
-        <w:t xml:space="preserve">to </w:t>
-      </w:r>
-      <w:r>
-        <w:rPr>
-          <w:rFonts w:cstheme="minorHAnsi"/>
-          <w:iCs/>
-          <w:color w:val="FF0000"/>
-          <w:sz w:val="24"/>
-          <w:szCs w:val="24"/>
-        </w:rPr>
-        <w:t xml:space="preserve"> segmented</w:t>
-      </w:r>
-      <w:proofErr w:type="gramEnd"/>
-      <w:r>
-        <w:rPr>
-          <w:rFonts w:cstheme="minorHAnsi"/>
-          <w:iCs/>
-          <w:color w:val="FF0000"/>
-          <w:sz w:val="24"/>
-          <w:szCs w:val="24"/>
-        </w:rPr>
-        <w:t xml:space="preserve"> regression: </w:t>
-      </w:r>
-      <w:commentRangeStart w:id="7"/>
-      <w:r>
-        <w:rPr>
-          <w:rFonts w:cstheme="minorHAnsi"/>
-          <w:iCs/>
-          <w:color w:val="FF0000"/>
-          <w:sz w:val="24"/>
-          <w:szCs w:val="24"/>
-        </w:rPr>
-        <w:t>namely, that break points are usually decided arbitrarily</w:t>
+        <w:t xml:space="preserve">, which is designed as a means to address problems common to </w:t>
+      </w:r>
+      <w:r>
+        <w:rPr>
+          <w:rFonts w:cstheme="minorHAnsi"/>
+          <w:iCs/>
+          <w:color w:val="FF0000"/>
+          <w:sz w:val="24"/>
+          <w:szCs w:val="24"/>
+        </w:rPr>
+        <w:t>segmented regression: namely, that break points are usually decided arbitrarily</w:t>
       </w:r>
       <w:r>
         <w:rPr>
@@ -6534,13 +5250,6 @@
           <w:szCs w:val="24"/>
         </w:rPr>
         <w:t xml:space="preserve">. </w:t>
-      </w:r>
-      <w:commentRangeEnd w:id="7"/>
-      <w:r>
-        <w:rPr>
-          <w:rStyle w:val="CommentReference"/>
-        </w:rPr>
-        <w:commentReference w:id="7"/>
       </w:r>
     </w:p>
     <w:p>
@@ -6929,27 +5638,15 @@
         </w:rPr>
         <w:t xml:space="preserve">the </w:t>
       </w:r>
-      <w:proofErr w:type="spellStart"/>
-      <w:r>
-        <w:rPr>
-          <w:rFonts w:cstheme="minorHAnsi"/>
-          <w:iCs/>
-          <w:color w:val="FF0000"/>
-          <w:sz w:val="24"/>
-          <w:szCs w:val="24"/>
-        </w:rPr>
-        <w:t>Subbey</w:t>
-      </w:r>
-      <w:proofErr w:type="spellEnd"/>
-      <w:r>
-        <w:rPr>
-          <w:rFonts w:cstheme="minorHAnsi"/>
-          <w:iCs/>
-          <w:color w:val="FF0000"/>
-          <w:sz w:val="24"/>
-          <w:szCs w:val="24"/>
-        </w:rPr>
-        <w:t xml:space="preserve"> et al 2014</w:t>
+      <w:r>
+        <w:rPr>
+          <w:rFonts w:cstheme="minorHAnsi"/>
+          <w:iCs/>
+          <w:color w:val="FF0000"/>
+          <w:sz w:val="24"/>
+          <w:szCs w:val="24"/>
+        </w:rPr>
+        <w:t>Subbey et al 2014</w:t>
       </w:r>
       <w:r>
         <w:rPr>
@@ -7039,33 +5736,15 @@
           <w:szCs w:val="24"/>
         </w:rPr>
       </w:pPr>
-      <w:commentRangeStart w:id="8"/>
-      <w:r>
-        <w:rPr>
-          <w:rFonts w:cstheme="minorHAnsi"/>
-          <w:iCs/>
-          <w:color w:val="FF0000"/>
-          <w:sz w:val="24"/>
-          <w:szCs w:val="24"/>
-        </w:rPr>
-        <w:t>&gt;Tha</w:t>
-      </w:r>
-      <w:commentRangeEnd w:id="8"/>
-      <w:r>
-        <w:rPr>
-          <w:rStyle w:val="CommentReference"/>
-        </w:rPr>
-        <w:commentReference w:id="8"/>
-      </w:r>
-      <w:r>
-        <w:rPr>
-          <w:rFonts w:cstheme="minorHAnsi"/>
-          <w:iCs/>
-          <w:color w:val="FF0000"/>
-          <w:sz w:val="24"/>
-          <w:szCs w:val="24"/>
-        </w:rPr>
-        <w:t xml:space="preserve">nk you for your comment. The simulated data were generated independently of the </w:t>
+      <w:r>
+        <w:rPr>
+          <w:rFonts w:cstheme="minorHAnsi"/>
+          <w:iCs/>
+          <w:color w:val="FF0000"/>
+          <w:sz w:val="24"/>
+          <w:szCs w:val="24"/>
+        </w:rPr>
+        <w:t xml:space="preserve">&gt;Thank you for your comment. The simulated data were generated independently of the </w:t>
       </w:r>
       <w:r>
         <w:rPr>
@@ -7126,152 +5805,6 @@
     </w:sectPr>
   </w:body>
 </w:document>
-</file>
-
-<file path=word/comments.xml><?xml version="1.0" encoding="utf-8"?>
-<w:comments xmlns:wpc="http://schemas.microsoft.com/office/word/2010/wordprocessingCanvas" xmlns:cx="http://schemas.microsoft.com/office/drawing/2014/chartex" xmlns:cx1="http://schemas.microsoft.com/office/drawing/2015/9/8/chartex" xmlns:mc="http://schemas.openxmlformats.org/markup-compatibility/2006" xmlns:o="urn:schemas-microsoft-com:office:office" xmlns:r="http://schemas.openxmlformats.org/officeDocument/2006/relationships" xmlns:m="http://schemas.openxmlformats.org/officeDocument/2006/math" xmlns:v="urn:schemas-microsoft-com:vml" xmlns:wp14="http://schemas.microsoft.com/office/word/2010/wordprocessingDrawing" xmlns:wp="http://schemas.openxmlformats.org/drawingml/2006/wordprocessingDrawing" xmlns:w10="urn:schemas-microsoft-com:office:word" xmlns:w="http://schemas.openxmlformats.org/wordprocessingml/2006/main" xmlns:w14="http://schemas.microsoft.com/office/word/2010/wordml" xmlns:w15="http://schemas.microsoft.com/office/word/2012/wordml" xmlns:w16se="http://schemas.microsoft.com/office/word/2015/wordml/symex" xmlns:wpg="http://schemas.microsoft.com/office/word/2010/wordprocessingGroup" xmlns:wpi="http://schemas.microsoft.com/office/word/2010/wordprocessingInk" xmlns:wne="http://schemas.microsoft.com/office/word/2006/wordml" xmlns:wps="http://schemas.microsoft.com/office/word/2010/wordprocessingShape" mc:Ignorable="w14 w15 w16se wp14">
-  <w:comment w:id="0" w:author="Zipkin, Elise" w:date="2019-07-23T10:56:00Z" w:initials="ZE">
-    <w:p>
-      <w:pPr>
-        <w:pStyle w:val="CommentText"/>
-      </w:pPr>
-      <w:r>
-        <w:rPr>
-          <w:rStyle w:val="CommentReference"/>
-        </w:rPr>
-        <w:annotationRef/>
-      </w:r>
-      <w:r>
-        <w:t>I feel like these are the key things that the AE wants us to consider and we should try to keep in mind when rereading the paper.</w:t>
-      </w:r>
-    </w:p>
-  </w:comment>
-  <w:comment w:id="1" w:author="Zipkin, Elise" w:date="2019-07-19T11:17:00Z" w:initials="ZE">
-    <w:p>
-      <w:pPr>
-        <w:pStyle w:val="CommentText"/>
-      </w:pPr>
-      <w:r>
-        <w:rPr>
-          <w:rStyle w:val="CommentReference"/>
-        </w:rPr>
-        <w:annotationRef/>
-      </w:r>
-      <w:r>
-        <w:t>Update a bit to address the specific AE concerns?  Although I still think this section could be pretty general.</w:t>
-      </w:r>
-    </w:p>
-  </w:comment>
-  <w:comment w:id="2" w:author="Zipkin, Elise" w:date="2019-07-19T11:28:00Z" w:initials="ZE">
-    <w:p>
-      <w:pPr>
-        <w:pStyle w:val="CommentText"/>
-      </w:pPr>
-      <w:r>
-        <w:rPr>
-          <w:rStyle w:val="CommentReference"/>
-        </w:rPr>
-        <w:annotationRef/>
-      </w:r>
-      <w:r>
-        <w:t>What does this mean?  Change into a new sentence.</w:t>
-      </w:r>
-    </w:p>
-  </w:comment>
-  <w:comment w:id="3" w:author="Zipkin, Elise" w:date="2019-07-19T11:33:00Z" w:initials="ZE">
-    <w:p>
-      <w:pPr>
-        <w:pStyle w:val="CommentText"/>
-      </w:pPr>
-      <w:r>
-        <w:rPr>
-          <w:rStyle w:val="CommentReference"/>
-        </w:rPr>
-        <w:annotationRef/>
-      </w:r>
-      <w:r>
-        <w:t>This should be clear in the discussion section.</w:t>
-      </w:r>
-    </w:p>
-  </w:comment>
-  <w:comment w:id="4" w:author="Zipkin, Elise [2]" w:date="2019-06-23T12:43:00Z" w:initials="ZE">
-    <w:p>
-      <w:pPr>
-        <w:pStyle w:val="CommentText"/>
-      </w:pPr>
-      <w:r>
-        <w:rPr>
-          <w:rStyle w:val="CommentReference"/>
-        </w:rPr>
-        <w:annotationRef/>
-      </w:r>
-      <w:r>
-        <w:t>Again, I think we may want more on this in the discussion and possibly some illustration of how the model works with other functional forms.</w:t>
-      </w:r>
-    </w:p>
-  </w:comment>
-  <w:comment w:id="5" w:author="Zipkin, Elise" w:date="2019-07-19T12:05:00Z" w:initials="ZE">
-    <w:p>
-      <w:pPr>
-        <w:pStyle w:val="CommentText"/>
-      </w:pPr>
-      <w:r>
-        <w:rPr>
-          <w:rStyle w:val="CommentReference"/>
-        </w:rPr>
-        <w:annotationRef/>
-      </w:r>
-      <w:r>
-        <w:t>Some of this could go into a supplement or table…</w:t>
-      </w:r>
-    </w:p>
-  </w:comment>
-  <w:comment w:id="7" w:author="Zipkin, Elise" w:date="2019-07-19T12:12:00Z" w:initials="ZE">
-    <w:p>
-      <w:pPr>
-        <w:pStyle w:val="CommentText"/>
-      </w:pPr>
-      <w:r>
-        <w:rPr>
-          <w:rStyle w:val="CommentReference"/>
-        </w:rPr>
-        <w:annotationRef/>
-      </w:r>
-      <w:r>
-        <w:t>This!!!  This is the unique niche!!  This should be moved up earlier and also be front and center in the introduction!!!  I think people have dealt with the first issue to some extent (I mean what does all the lit you cite say??), but 2 and 3 are prob dealt with a whole lot less!!</w:t>
-      </w:r>
-    </w:p>
-  </w:comment>
-  <w:comment w:id="8" w:author="Zipkin, Elise" w:date="2019-07-19T12:19:00Z" w:initials="ZE">
-    <w:p>
-      <w:pPr>
-        <w:pStyle w:val="CommentText"/>
-      </w:pPr>
-      <w:r>
-        <w:rPr>
-          <w:rStyle w:val="CommentReference"/>
-        </w:rPr>
-        <w:annotationRef/>
-      </w:r>
-      <w:r>
-        <w:t>I don’t really get the reviewer’s comment but I think what you did is highly consistent with how thing are done so you may want to add a citation or two here to make that clear.</w:t>
-      </w:r>
-    </w:p>
-  </w:comment>
-</w:comments>
-</file>
-
-<file path=word/commentsExtended.xml><?xml version="1.0" encoding="utf-8"?>
-<w15:commentsEx xmlns:wpc="http://schemas.microsoft.com/office/word/2010/wordprocessingCanvas" xmlns:cx="http://schemas.microsoft.com/office/drawing/2014/chartex" xmlns:cx1="http://schemas.microsoft.com/office/drawing/2015/9/8/chartex" xmlns:mc="http://schemas.openxmlformats.org/markup-compatibility/2006" xmlns:o="urn:schemas-microsoft-com:office:office" xmlns:r="http://schemas.openxmlformats.org/officeDocument/2006/relationships" xmlns:m="http://schemas.openxmlformats.org/officeDocument/2006/math" xmlns:v="urn:schemas-microsoft-com:vml" xmlns:wp14="http://schemas.microsoft.com/office/word/2010/wordprocessingDrawing" xmlns:wp="http://schemas.openxmlformats.org/drawingml/2006/wordprocessingDrawing" xmlns:w10="urn:schemas-microsoft-com:office:word" xmlns:w="http://schemas.openxmlformats.org/wordprocessingml/2006/main" xmlns:w14="http://schemas.microsoft.com/office/word/2010/wordml" xmlns:w15="http://schemas.microsoft.com/office/word/2012/wordml" xmlns:w16se="http://schemas.microsoft.com/office/word/2015/wordml/symex" xmlns:wpg="http://schemas.microsoft.com/office/word/2010/wordprocessingGroup" xmlns:wpi="http://schemas.microsoft.com/office/word/2010/wordprocessingInk" xmlns:wne="http://schemas.microsoft.com/office/word/2006/wordml" xmlns:wps="http://schemas.microsoft.com/office/word/2010/wordprocessingShape" mc:Ignorable="w14 w15 w16se wp14">
-  <w15:commentEx w15:paraId="16AA5E00" w15:done="0"/>
-  <w15:commentEx w15:paraId="467EFE96" w15:done="0"/>
-  <w15:commentEx w15:paraId="0D0F43FD" w15:done="0"/>
-  <w15:commentEx w15:paraId="60699EC0" w15:done="0"/>
-  <w15:commentEx w15:paraId="5F4BE439" w15:done="0"/>
-  <w15:commentEx w15:paraId="44F0DE9D" w15:done="0"/>
-  <w15:commentEx w15:paraId="21820DC3" w15:done="0"/>
-  <w15:commentEx w15:paraId="1C66F092" w15:done="0"/>
-</w15:commentsEx>
 </file>
 
 <file path=word/commentsIds.xml><?xml version="1.0" encoding="utf-8"?>
@@ -8231,17 +6764,6 @@
     <w:abstractNumId w:val="6"/>
   </w:num>
 </w:numbering>
-</file>
-
-<file path=word/people.xml><?xml version="1.0" encoding="utf-8"?>
-<w15:people xmlns:wpc="http://schemas.microsoft.com/office/word/2010/wordprocessingCanvas" xmlns:cx="http://schemas.microsoft.com/office/drawing/2014/chartex" xmlns:cx1="http://schemas.microsoft.com/office/drawing/2015/9/8/chartex" xmlns:mc="http://schemas.openxmlformats.org/markup-compatibility/2006" xmlns:o="urn:schemas-microsoft-com:office:office" xmlns:r="http://schemas.openxmlformats.org/officeDocument/2006/relationships" xmlns:m="http://schemas.openxmlformats.org/officeDocument/2006/math" xmlns:v="urn:schemas-microsoft-com:vml" xmlns:wp14="http://schemas.microsoft.com/office/word/2010/wordprocessingDrawing" xmlns:wp="http://schemas.openxmlformats.org/drawingml/2006/wordprocessingDrawing" xmlns:w10="urn:schemas-microsoft-com:office:word" xmlns:w="http://schemas.openxmlformats.org/wordprocessingml/2006/main" xmlns:w14="http://schemas.microsoft.com/office/word/2010/wordml" xmlns:w15="http://schemas.microsoft.com/office/word/2012/wordml" xmlns:w16se="http://schemas.microsoft.com/office/word/2015/wordml/symex" xmlns:wpg="http://schemas.microsoft.com/office/word/2010/wordprocessingGroup" xmlns:wpi="http://schemas.microsoft.com/office/word/2010/wordprocessingInk" xmlns:wne="http://schemas.microsoft.com/office/word/2006/wordml" xmlns:wps="http://schemas.microsoft.com/office/word/2010/wordprocessingShape" mc:Ignorable="w14 w15 w16se wp14">
-  <w15:person w15:author="Zipkin, Elise">
-    <w15:presenceInfo w15:providerId="AD" w15:userId="S::ezipkin@msu.edu::e17d5e34-5ff9-4e82-8824-c0ecf64c31a2"/>
-  </w15:person>
-  <w15:person w15:author="Zipkin, Elise [2]">
-    <w15:presenceInfo w15:providerId="AD" w15:userId="S-1-5-21-135449833-236529722-1300305565-69541"/>
-  </w15:person>
-</w15:people>
 </file>
 
 <file path=word/styles.xml><?xml version="1.0" encoding="utf-8"?>

</xml_diff>